<commit_message>
se agrego La ECU04 y ECU03
</commit_message>
<xml_diff>
--- a/Sistema/ECU01 Iniciar Sesion.docx
+++ b/Sistema/ECU01 Iniciar Sesion.docx
@@ -1,6 +1,6 @@
 
 <file path=word/document.xml><?xml version="1.0" encoding="utf-8"?>
-<w:document xmlns:wpc="http://schemas.microsoft.com/office/word/2010/wordprocessingCanvas" xmlns:cx="http://schemas.microsoft.com/office/drawing/2014/chartex" xmlns:cx1="http://schemas.microsoft.com/office/drawing/2015/9/8/chartex" xmlns:cx2="http://schemas.microsoft.com/office/drawing/2015/10/21/chartex" xmlns:cx3="http://schemas.microsoft.com/office/drawing/2016/5/9/chartex" xmlns:cx4="http://schemas.microsoft.com/office/drawing/2016/5/10/chartex" xmlns:cx5="http://schemas.microsoft.com/office/drawing/2016/5/11/chartex" xmlns:cx6="http://schemas.microsoft.com/office/drawing/2016/5/12/chartex" xmlns:cx7="http://schemas.microsoft.com/office/drawing/2016/5/13/chartex" xmlns:cx8="http://schemas.microsoft.com/office/drawing/2016/5/14/chartex" xmlns:mc="http://schemas.openxmlformats.org/markup-compatibility/2006" xmlns:aink="http://schemas.microsoft.com/office/drawing/2016/ink" xmlns:am3d="http://schemas.microsoft.com/office/drawing/2017/model3d" xmlns:o="urn:schemas-microsoft-com:office:office" xmlns:r="http://schemas.openxmlformats.org/officeDocument/2006/relationships" xmlns:m="http://schemas.openxmlformats.org/officeDocument/2006/math" xmlns:v="urn:schemas-microsoft-com:vml" xmlns:wp14="http://schemas.microsoft.com/office/word/2010/wordprocessingDrawing" xmlns:wp="http://schemas.openxmlformats.org/drawingml/2006/wordprocessingDrawing" xmlns:w10="urn:schemas-microsoft-com:office:word" xmlns:w="http://schemas.openxmlformats.org/wordprocessingml/2006/main" xmlns:w14="http://schemas.microsoft.com/office/word/2010/wordml" xmlns:w15="http://schemas.microsoft.com/office/word/2012/wordml" xmlns:w16cex="http://schemas.microsoft.com/office/word/2018/wordml/cex" xmlns:w16cid="http://schemas.microsoft.com/office/word/2016/wordml/cid" xmlns:w16="http://schemas.microsoft.com/office/word/2018/wordml" xmlns:w16se="http://schemas.microsoft.com/office/word/2015/wordml/symex" xmlns:wpg="http://schemas.microsoft.com/office/word/2010/wordprocessingGroup" xmlns:wpi="http://schemas.microsoft.com/office/word/2010/wordprocessingInk" xmlns:wne="http://schemas.microsoft.com/office/word/2006/wordml" xmlns:wps="http://schemas.microsoft.com/office/word/2010/wordprocessingShape" mc:Ignorable="w14 w15 w16se w16cid w16 w16cex wp14">
+<w:document xmlns:wpc="http://schemas.microsoft.com/office/word/2010/wordprocessingCanvas" xmlns:cx="http://schemas.microsoft.com/office/drawing/2014/chartex" xmlns:cx1="http://schemas.microsoft.com/office/drawing/2015/9/8/chartex" xmlns:cx2="http://schemas.microsoft.com/office/drawing/2015/10/21/chartex" xmlns:cx3="http://schemas.microsoft.com/office/drawing/2016/5/9/chartex" xmlns:cx4="http://schemas.microsoft.com/office/drawing/2016/5/10/chartex" xmlns:cx5="http://schemas.microsoft.com/office/drawing/2016/5/11/chartex" xmlns:cx6="http://schemas.microsoft.com/office/drawing/2016/5/12/chartex" xmlns:cx7="http://schemas.microsoft.com/office/drawing/2016/5/13/chartex" xmlns:cx8="http://schemas.microsoft.com/office/drawing/2016/5/14/chartex" xmlns:mc="http://schemas.openxmlformats.org/markup-compatibility/2006" xmlns:aink="http://schemas.microsoft.com/office/drawing/2016/ink" xmlns:am3d="http://schemas.microsoft.com/office/drawing/2017/model3d" xmlns:o="urn:schemas-microsoft-com:office:office" xmlns:oel="http://schemas.microsoft.com/office/2019/extlst" xmlns:r="http://schemas.openxmlformats.org/officeDocument/2006/relationships" xmlns:m="http://schemas.openxmlformats.org/officeDocument/2006/math" xmlns:v="urn:schemas-microsoft-com:vml" xmlns:wp14="http://schemas.microsoft.com/office/word/2010/wordprocessingDrawing" xmlns:wp="http://schemas.openxmlformats.org/drawingml/2006/wordprocessingDrawing" xmlns:w10="urn:schemas-microsoft-com:office:word" xmlns:w="http://schemas.openxmlformats.org/wordprocessingml/2006/main" xmlns:w14="http://schemas.microsoft.com/office/word/2010/wordml" xmlns:w15="http://schemas.microsoft.com/office/word/2012/wordml" xmlns:w16cex="http://schemas.microsoft.com/office/word/2018/wordml/cex" xmlns:w16cid="http://schemas.microsoft.com/office/word/2016/wordml/cid" xmlns:w16="http://schemas.microsoft.com/office/word/2018/wordml" xmlns:w16du="http://schemas.microsoft.com/office/word/2023/wordml/word16du" xmlns:w16sdtdh="http://schemas.microsoft.com/office/word/2020/wordml/sdtdatahash" xmlns:w16se="http://schemas.microsoft.com/office/word/2015/wordml/symex" xmlns:wpg="http://schemas.microsoft.com/office/word/2010/wordprocessingGroup" xmlns:wpi="http://schemas.microsoft.com/office/word/2010/wordprocessingInk" xmlns:wne="http://schemas.microsoft.com/office/word/2006/wordml" xmlns:wps="http://schemas.microsoft.com/office/word/2010/wordprocessingShape" mc:Ignorable="w14 w15 w16se w16cid w16 w16cex w16sdtdh w16du wp14">
   <w:body>
     <w:p>
       <w:pPr>
@@ -230,7 +230,14 @@
           <w:rFonts w:cs="Arial"/>
           <w:sz w:val="28"/>
         </w:rPr>
-        <w:t>Versión 1.4</w:t>
+        <w:t>Versión 1.</w:t>
+      </w:r>
+      <w:r>
+        <w:rPr>
+          <w:rFonts w:cs="Arial"/>
+          <w:sz w:val="28"/>
+        </w:rPr>
+        <w:t>0</w:t>
       </w:r>
     </w:p>
     <w:p>
@@ -2048,7 +2055,6 @@
         </w:rPr>
         <w:t>“</w:t>
       </w:r>
-      <w:proofErr w:type="spellStart"/>
       <w:r>
         <w:rPr>
           <w:rFonts w:ascii="Arial" w:hAnsi="Arial" w:cs="Arial"/>
@@ -2058,7 +2064,6 @@
         </w:rPr>
         <w:t>Login</w:t>
       </w:r>
-      <w:proofErr w:type="spellEnd"/>
       <w:r>
         <w:rPr>
           <w:rFonts w:ascii="Arial" w:hAnsi="Arial" w:cs="Arial"/>
@@ -2237,6 +2242,21 @@
         </w:rPr>
         <w:t>.</w:t>
       </w:r>
+    </w:p>
+    <w:p>
+      <w:pPr>
+        <w:autoSpaceDE w:val="0"/>
+        <w:autoSpaceDN w:val="0"/>
+        <w:adjustRightInd w:val="0"/>
+        <w:spacing w:before="120" w:after="0" w:line="240" w:lineRule="auto"/>
+        <w:ind w:left="1418"/>
+        <w:jc w:val="both"/>
+        <w:rPr>
+          <w:rFonts w:ascii="Arial" w:hAnsi="Arial" w:cs="Arial"/>
+          <w:sz w:val="24"/>
+          <w:szCs w:val="24"/>
+        </w:rPr>
+      </w:pPr>
     </w:p>
     <w:p>
       <w:pPr>
@@ -2263,15 +2283,23 @@
           <w:sz w:val="24"/>
           <w:szCs w:val="24"/>
         </w:rPr>
-        <w:t xml:space="preserve">El </w:t>
-      </w:r>
-      <w:r>
-        <w:rPr>
-          <w:rFonts w:ascii="Arial" w:hAnsi="Arial" w:cs="Arial"/>
-          <w:sz w:val="24"/>
-          <w:szCs w:val="24"/>
-        </w:rPr>
-        <w:t>Sistema valida los Datos ingresados.</w:t>
+        <w:t xml:space="preserve">El Sistema </w:t>
+      </w:r>
+      <w:r>
+        <w:rPr>
+          <w:rFonts w:ascii="Arial" w:hAnsi="Arial" w:cs="Arial"/>
+          <w:sz w:val="24"/>
+          <w:szCs w:val="24"/>
+        </w:rPr>
+        <w:t>Buscara Usuario (CU02)</w:t>
+      </w:r>
+      <w:r>
+        <w:rPr>
+          <w:rFonts w:ascii="Arial" w:hAnsi="Arial" w:cs="Arial"/>
+          <w:sz w:val="24"/>
+          <w:szCs w:val="24"/>
+        </w:rPr>
+        <w:t>.</w:t>
       </w:r>
     </w:p>
     <w:p>
@@ -2299,15 +2327,41 @@
           <w:sz w:val="24"/>
           <w:szCs w:val="24"/>
         </w:rPr>
-        <w:t xml:space="preserve">El </w:t>
-      </w:r>
-      <w:r>
-        <w:rPr>
-          <w:rFonts w:ascii="Arial" w:hAnsi="Arial" w:cs="Arial"/>
-          <w:sz w:val="24"/>
-          <w:szCs w:val="24"/>
-        </w:rPr>
-        <w:t>Sistema verifica las credenciales.</w:t>
+        <w:t>El Sistema valida los Datos ingresados</w:t>
+      </w:r>
+      <w:r>
+        <w:rPr>
+          <w:rFonts w:ascii="Arial" w:hAnsi="Arial" w:cs="Arial"/>
+          <w:sz w:val="24"/>
+          <w:szCs w:val="24"/>
+        </w:rPr>
+        <w:t xml:space="preserve"> (Usuario y contra</w:t>
+      </w:r>
+      <w:r>
+        <w:rPr>
+          <w:rFonts w:ascii="Arial" w:hAnsi="Arial" w:cs="Arial"/>
+          <w:sz w:val="24"/>
+          <w:szCs w:val="24"/>
+          <w:lang w:val="es-PE"/>
+        </w:rPr>
+        <w:t>seña</w:t>
+      </w:r>
+      <w:r>
+        <w:rPr>
+          <w:rFonts w:ascii="Arial" w:hAnsi="Arial" w:cs="Arial"/>
+          <w:sz w:val="24"/>
+          <w:szCs w:val="24"/>
+          <w:lang w:val="en-001"/>
+        </w:rPr>
+        <w:t>)</w:t>
+      </w:r>
+      <w:r>
+        <w:rPr>
+          <w:rFonts w:ascii="Arial" w:hAnsi="Arial" w:cs="Arial"/>
+          <w:sz w:val="24"/>
+          <w:szCs w:val="24"/>
+        </w:rPr>
+        <w:t>.</w:t>
       </w:r>
     </w:p>
     <w:p>
@@ -2343,41 +2397,7 @@
           <w:sz w:val="24"/>
           <w:szCs w:val="24"/>
         </w:rPr>
-        <w:t xml:space="preserve">Sistema crea un atributo de sesión </w:t>
-      </w:r>
-      <w:r>
-        <w:rPr>
-          <w:rFonts w:ascii="Arial" w:hAnsi="Arial" w:cs="Arial"/>
-          <w:sz w:val="24"/>
-          <w:szCs w:val="24"/>
-        </w:rPr>
-        <w:t xml:space="preserve">(código, </w:t>
-      </w:r>
-      <w:proofErr w:type="spellStart"/>
-      <w:r>
-        <w:rPr>
-          <w:rFonts w:ascii="Arial" w:hAnsi="Arial" w:cs="Arial"/>
-          <w:sz w:val="24"/>
-          <w:szCs w:val="24"/>
-        </w:rPr>
-        <w:t>IdUsuario</w:t>
-      </w:r>
-      <w:proofErr w:type="spellEnd"/>
-      <w:r>
-        <w:rPr>
-          <w:rFonts w:ascii="Arial" w:hAnsi="Arial" w:cs="Arial"/>
-          <w:sz w:val="24"/>
-          <w:szCs w:val="24"/>
-        </w:rPr>
-        <w:t>).</w:t>
-      </w:r>
-      <w:r>
-        <w:rPr>
-          <w:rFonts w:ascii="Arial" w:hAnsi="Arial" w:cs="Arial"/>
-          <w:sz w:val="24"/>
-          <w:szCs w:val="24"/>
-        </w:rPr>
-        <w:t xml:space="preserve"> por seguridad</w:t>
+        <w:t>Sistema verifica las credenciales.</w:t>
       </w:r>
     </w:p>
     <w:p>
@@ -2405,25 +2425,43 @@
           <w:sz w:val="24"/>
           <w:szCs w:val="24"/>
         </w:rPr>
-        <w:t>El Sistema Muestra la interfaz “</w:t>
-      </w:r>
-      <w:proofErr w:type="spellStart"/>
-      <w:r>
-        <w:rPr>
-          <w:rFonts w:ascii="Arial" w:hAnsi="Arial" w:cs="Arial"/>
-          <w:sz w:val="24"/>
-          <w:szCs w:val="24"/>
-        </w:rPr>
-        <w:t>ListaMateriales</w:t>
-      </w:r>
-      <w:proofErr w:type="spellEnd"/>
-      <w:r>
-        <w:rPr>
-          <w:rFonts w:ascii="Arial" w:hAnsi="Arial" w:cs="Arial"/>
-          <w:sz w:val="24"/>
-          <w:szCs w:val="24"/>
-        </w:rPr>
-        <w:t>”</w:t>
+        <w:t xml:space="preserve">El </w:t>
+      </w:r>
+      <w:r>
+        <w:rPr>
+          <w:rFonts w:ascii="Arial" w:hAnsi="Arial" w:cs="Arial"/>
+          <w:sz w:val="24"/>
+          <w:szCs w:val="24"/>
+        </w:rPr>
+        <w:t>Sistema crea un atributo de sesión (código, IdUsuario). por seguridad</w:t>
+      </w:r>
+    </w:p>
+    <w:p>
+      <w:pPr>
+        <w:pStyle w:val="Prrafodelista"/>
+        <w:numPr>
+          <w:ilvl w:val="0"/>
+          <w:numId w:val="4"/>
+        </w:numPr>
+        <w:autoSpaceDE w:val="0"/>
+        <w:autoSpaceDN w:val="0"/>
+        <w:adjustRightInd w:val="0"/>
+        <w:spacing w:before="120" w:after="0" w:line="240" w:lineRule="auto"/>
+        <w:ind w:left="1276" w:hanging="425"/>
+        <w:jc w:val="both"/>
+        <w:rPr>
+          <w:rFonts w:ascii="Arial" w:hAnsi="Arial" w:cs="Arial"/>
+          <w:sz w:val="24"/>
+          <w:szCs w:val="24"/>
+        </w:rPr>
+      </w:pPr>
+      <w:r>
+        <w:rPr>
+          <w:rFonts w:ascii="Arial" w:hAnsi="Arial" w:cs="Arial"/>
+          <w:sz w:val="24"/>
+          <w:szCs w:val="24"/>
+        </w:rPr>
+        <w:t>El Sistema Muestra la interfaz “ListaMateriales”</w:t>
       </w:r>
     </w:p>
     <w:p>
@@ -2556,47 +2594,7 @@
           <w:sz w:val="24"/>
           <w:szCs w:val="24"/>
         </w:rPr>
-        <w:t xml:space="preserve">mostrara un error 404 </w:t>
-      </w:r>
-      <w:proofErr w:type="spellStart"/>
-      <w:r>
-        <w:rPr>
-          <w:rFonts w:ascii="Arial" w:hAnsi="Arial" w:cs="Arial"/>
-          <w:bCs/>
-          <w:sz w:val="24"/>
-          <w:szCs w:val="24"/>
-        </w:rPr>
-        <w:t>not</w:t>
-      </w:r>
-      <w:proofErr w:type="spellEnd"/>
-      <w:r>
-        <w:rPr>
-          <w:rFonts w:ascii="Arial" w:hAnsi="Arial" w:cs="Arial"/>
-          <w:bCs/>
-          <w:sz w:val="24"/>
-          <w:szCs w:val="24"/>
-        </w:rPr>
-        <w:t xml:space="preserve"> </w:t>
-      </w:r>
-      <w:proofErr w:type="spellStart"/>
-      <w:r>
-        <w:rPr>
-          <w:rFonts w:ascii="Arial" w:hAnsi="Arial" w:cs="Arial"/>
-          <w:bCs/>
-          <w:sz w:val="24"/>
-          <w:szCs w:val="24"/>
-        </w:rPr>
-        <w:t>found</w:t>
-      </w:r>
-      <w:proofErr w:type="spellEnd"/>
-      <w:r>
-        <w:rPr>
-          <w:rFonts w:ascii="Arial" w:hAnsi="Arial" w:cs="Arial"/>
-          <w:bCs/>
-          <w:sz w:val="24"/>
-          <w:szCs w:val="24"/>
-        </w:rPr>
-        <w:t>.</w:t>
+        <w:t>mostrara un error 404 not found.</w:t>
       </w:r>
     </w:p>
     <w:p>
@@ -2719,27 +2717,7 @@
           <w:szCs w:val="24"/>
           <w:lang w:val="es-PE"/>
         </w:rPr>
-        <w:t xml:space="preserve">El sistema deberá tener el </w:t>
-      </w:r>
-      <w:proofErr w:type="spellStart"/>
-      <w:r>
-        <w:rPr>
-          <w:rFonts w:ascii="Arial" w:hAnsi="Arial" w:cs="Arial"/>
-          <w:sz w:val="24"/>
-          <w:szCs w:val="24"/>
-          <w:lang w:val="es-PE"/>
-        </w:rPr>
-        <w:t>sessionAtribute</w:t>
-      </w:r>
-      <w:proofErr w:type="spellEnd"/>
-      <w:r>
-        <w:rPr>
-          <w:rFonts w:ascii="Arial" w:hAnsi="Arial" w:cs="Arial"/>
-          <w:sz w:val="24"/>
-          <w:szCs w:val="24"/>
-          <w:lang w:val="es-PE"/>
-        </w:rPr>
-        <w:t xml:space="preserve"> para acceder a las demás Interfaces.</w:t>
+        <w:t>El sistema deberá tener el sessionAtribute para acceder a las demás Interfaces.</w:t>
       </w:r>
     </w:p>
     <w:p>
@@ -2932,7 +2910,7 @@
 </file>
 
 <file path=word/endnotes.xml><?xml version="1.0" encoding="utf-8"?>
-<w:endnotes xmlns:wpc="http://schemas.microsoft.com/office/word/2010/wordprocessingCanvas" xmlns:cx="http://schemas.microsoft.com/office/drawing/2014/chartex" xmlns:cx1="http://schemas.microsoft.com/office/drawing/2015/9/8/chartex" xmlns:cx2="http://schemas.microsoft.com/office/drawing/2015/10/21/chartex" xmlns:cx3="http://schemas.microsoft.com/office/drawing/2016/5/9/chartex" xmlns:cx4="http://schemas.microsoft.com/office/drawing/2016/5/10/chartex" xmlns:cx5="http://schemas.microsoft.com/office/drawing/2016/5/11/chartex" xmlns:cx6="http://schemas.microsoft.com/office/drawing/2016/5/12/chartex" xmlns:cx7="http://schemas.microsoft.com/office/drawing/2016/5/13/chartex" xmlns:cx8="http://schemas.microsoft.com/office/drawing/2016/5/14/chartex" xmlns:mc="http://schemas.openxmlformats.org/markup-compatibility/2006" xmlns:aink="http://schemas.microsoft.com/office/drawing/2016/ink" xmlns:am3d="http://schemas.microsoft.com/office/drawing/2017/model3d" xmlns:o="urn:schemas-microsoft-com:office:office" xmlns:r="http://schemas.openxmlformats.org/officeDocument/2006/relationships" xmlns:m="http://schemas.openxmlformats.org/officeDocument/2006/math" xmlns:v="urn:schemas-microsoft-com:vml" xmlns:wp14="http://schemas.microsoft.com/office/word/2010/wordprocessingDrawing" xmlns:wp="http://schemas.openxmlformats.org/drawingml/2006/wordprocessingDrawing" xmlns:w10="urn:schemas-microsoft-com:office:word" xmlns:w="http://schemas.openxmlformats.org/wordprocessingml/2006/main" xmlns:w14="http://schemas.microsoft.com/office/word/2010/wordml" xmlns:w15="http://schemas.microsoft.com/office/word/2012/wordml" xmlns:w16cex="http://schemas.microsoft.com/office/word/2018/wordml/cex" xmlns:w16cid="http://schemas.microsoft.com/office/word/2016/wordml/cid" xmlns:w16="http://schemas.microsoft.com/office/word/2018/wordml" xmlns:w16se="http://schemas.microsoft.com/office/word/2015/wordml/symex" xmlns:wpg="http://schemas.microsoft.com/office/word/2010/wordprocessingGroup" xmlns:wpi="http://schemas.microsoft.com/office/word/2010/wordprocessingInk" xmlns:wne="http://schemas.microsoft.com/office/word/2006/wordml" xmlns:wps="http://schemas.microsoft.com/office/word/2010/wordprocessingShape" mc:Ignorable="w14 w15 w16se w16cid w16 w16cex wp14">
+<w:endnotes xmlns:wpc="http://schemas.microsoft.com/office/word/2010/wordprocessingCanvas" xmlns:cx="http://schemas.microsoft.com/office/drawing/2014/chartex" xmlns:cx1="http://schemas.microsoft.com/office/drawing/2015/9/8/chartex" xmlns:cx2="http://schemas.microsoft.com/office/drawing/2015/10/21/chartex" xmlns:cx3="http://schemas.microsoft.com/office/drawing/2016/5/9/chartex" xmlns:cx4="http://schemas.microsoft.com/office/drawing/2016/5/10/chartex" xmlns:cx5="http://schemas.microsoft.com/office/drawing/2016/5/11/chartex" xmlns:cx6="http://schemas.microsoft.com/office/drawing/2016/5/12/chartex" xmlns:cx7="http://schemas.microsoft.com/office/drawing/2016/5/13/chartex" xmlns:cx8="http://schemas.microsoft.com/office/drawing/2016/5/14/chartex" xmlns:mc="http://schemas.openxmlformats.org/markup-compatibility/2006" xmlns:aink="http://schemas.microsoft.com/office/drawing/2016/ink" xmlns:am3d="http://schemas.microsoft.com/office/drawing/2017/model3d" xmlns:o="urn:schemas-microsoft-com:office:office" xmlns:oel="http://schemas.microsoft.com/office/2019/extlst" xmlns:r="http://schemas.openxmlformats.org/officeDocument/2006/relationships" xmlns:m="http://schemas.openxmlformats.org/officeDocument/2006/math" xmlns:v="urn:schemas-microsoft-com:vml" xmlns:wp14="http://schemas.microsoft.com/office/word/2010/wordprocessingDrawing" xmlns:wp="http://schemas.openxmlformats.org/drawingml/2006/wordprocessingDrawing" xmlns:w10="urn:schemas-microsoft-com:office:word" xmlns:w="http://schemas.openxmlformats.org/wordprocessingml/2006/main" xmlns:w14="http://schemas.microsoft.com/office/word/2010/wordml" xmlns:w15="http://schemas.microsoft.com/office/word/2012/wordml" xmlns:w16cex="http://schemas.microsoft.com/office/word/2018/wordml/cex" xmlns:w16cid="http://schemas.microsoft.com/office/word/2016/wordml/cid" xmlns:w16="http://schemas.microsoft.com/office/word/2018/wordml" xmlns:w16du="http://schemas.microsoft.com/office/word/2023/wordml/word16du" xmlns:w16sdtdh="http://schemas.microsoft.com/office/word/2020/wordml/sdtdatahash" xmlns:w16se="http://schemas.microsoft.com/office/word/2015/wordml/symex" xmlns:wpg="http://schemas.microsoft.com/office/word/2010/wordprocessingGroup" xmlns:wpi="http://schemas.microsoft.com/office/word/2010/wordprocessingInk" xmlns:wne="http://schemas.microsoft.com/office/word/2006/wordml" xmlns:wps="http://schemas.microsoft.com/office/word/2010/wordprocessingShape" mc:Ignorable="w14 w15 w16se w16cid w16 w16cex w16sdtdh w16du wp14">
   <w:endnote w:type="separator" w:id="-1">
     <w:p>
       <w:pPr>
@@ -2957,7 +2935,7 @@
 </file>
 
 <file path=word/footer1.xml><?xml version="1.0" encoding="utf-8"?>
-<w:ftr xmlns:wpc="http://schemas.microsoft.com/office/word/2010/wordprocessingCanvas" xmlns:cx="http://schemas.microsoft.com/office/drawing/2014/chartex" xmlns:cx1="http://schemas.microsoft.com/office/drawing/2015/9/8/chartex" xmlns:cx2="http://schemas.microsoft.com/office/drawing/2015/10/21/chartex" xmlns:cx3="http://schemas.microsoft.com/office/drawing/2016/5/9/chartex" xmlns:cx4="http://schemas.microsoft.com/office/drawing/2016/5/10/chartex" xmlns:cx5="http://schemas.microsoft.com/office/drawing/2016/5/11/chartex" xmlns:cx6="http://schemas.microsoft.com/office/drawing/2016/5/12/chartex" xmlns:cx7="http://schemas.microsoft.com/office/drawing/2016/5/13/chartex" xmlns:cx8="http://schemas.microsoft.com/office/drawing/2016/5/14/chartex" xmlns:mc="http://schemas.openxmlformats.org/markup-compatibility/2006" xmlns:aink="http://schemas.microsoft.com/office/drawing/2016/ink" xmlns:am3d="http://schemas.microsoft.com/office/drawing/2017/model3d" xmlns:o="urn:schemas-microsoft-com:office:office" xmlns:r="http://schemas.openxmlformats.org/officeDocument/2006/relationships" xmlns:m="http://schemas.openxmlformats.org/officeDocument/2006/math" xmlns:v="urn:schemas-microsoft-com:vml" xmlns:wp14="http://schemas.microsoft.com/office/word/2010/wordprocessingDrawing" xmlns:wp="http://schemas.openxmlformats.org/drawingml/2006/wordprocessingDrawing" xmlns:w10="urn:schemas-microsoft-com:office:word" xmlns:w="http://schemas.openxmlformats.org/wordprocessingml/2006/main" xmlns:w14="http://schemas.microsoft.com/office/word/2010/wordml" xmlns:w15="http://schemas.microsoft.com/office/word/2012/wordml" xmlns:w16cex="http://schemas.microsoft.com/office/word/2018/wordml/cex" xmlns:w16cid="http://schemas.microsoft.com/office/word/2016/wordml/cid" xmlns:w16="http://schemas.microsoft.com/office/word/2018/wordml" xmlns:w16se="http://schemas.microsoft.com/office/word/2015/wordml/symex" xmlns:wpg="http://schemas.microsoft.com/office/word/2010/wordprocessingGroup" xmlns:wpi="http://schemas.microsoft.com/office/word/2010/wordprocessingInk" xmlns:wne="http://schemas.microsoft.com/office/word/2006/wordml" xmlns:wps="http://schemas.microsoft.com/office/word/2010/wordprocessingShape" mc:Ignorable="w14 w15 w16se w16cid w16 w16cex wp14">
+<w:ftr xmlns:wpc="http://schemas.microsoft.com/office/word/2010/wordprocessingCanvas" xmlns:cx="http://schemas.microsoft.com/office/drawing/2014/chartex" xmlns:cx1="http://schemas.microsoft.com/office/drawing/2015/9/8/chartex" xmlns:cx2="http://schemas.microsoft.com/office/drawing/2015/10/21/chartex" xmlns:cx3="http://schemas.microsoft.com/office/drawing/2016/5/9/chartex" xmlns:cx4="http://schemas.microsoft.com/office/drawing/2016/5/10/chartex" xmlns:cx5="http://schemas.microsoft.com/office/drawing/2016/5/11/chartex" xmlns:cx6="http://schemas.microsoft.com/office/drawing/2016/5/12/chartex" xmlns:cx7="http://schemas.microsoft.com/office/drawing/2016/5/13/chartex" xmlns:cx8="http://schemas.microsoft.com/office/drawing/2016/5/14/chartex" xmlns:mc="http://schemas.openxmlformats.org/markup-compatibility/2006" xmlns:aink="http://schemas.microsoft.com/office/drawing/2016/ink" xmlns:am3d="http://schemas.microsoft.com/office/drawing/2017/model3d" xmlns:o="urn:schemas-microsoft-com:office:office" xmlns:oel="http://schemas.microsoft.com/office/2019/extlst" xmlns:r="http://schemas.openxmlformats.org/officeDocument/2006/relationships" xmlns:m="http://schemas.openxmlformats.org/officeDocument/2006/math" xmlns:v="urn:schemas-microsoft-com:vml" xmlns:wp14="http://schemas.microsoft.com/office/word/2010/wordprocessingDrawing" xmlns:wp="http://schemas.openxmlformats.org/drawingml/2006/wordprocessingDrawing" xmlns:w10="urn:schemas-microsoft-com:office:word" xmlns:w="http://schemas.openxmlformats.org/wordprocessingml/2006/main" xmlns:w14="http://schemas.microsoft.com/office/word/2010/wordml" xmlns:w15="http://schemas.microsoft.com/office/word/2012/wordml" xmlns:w16cex="http://schemas.microsoft.com/office/word/2018/wordml/cex" xmlns:w16cid="http://schemas.microsoft.com/office/word/2016/wordml/cid" xmlns:w16="http://schemas.microsoft.com/office/word/2018/wordml" xmlns:w16du="http://schemas.microsoft.com/office/word/2023/wordml/word16du" xmlns:w16sdtdh="http://schemas.microsoft.com/office/word/2020/wordml/sdtdatahash" xmlns:w16se="http://schemas.microsoft.com/office/word/2015/wordml/symex" xmlns:wpg="http://schemas.microsoft.com/office/word/2010/wordprocessingGroup" xmlns:wpi="http://schemas.microsoft.com/office/word/2010/wordprocessingInk" xmlns:wne="http://schemas.microsoft.com/office/word/2006/wordml" xmlns:wps="http://schemas.microsoft.com/office/word/2010/wordprocessingShape" mc:Ignorable="w14 w15 w16se w16cid w16 w16cex w16sdtdh w16du wp14">
   <w:tbl>
     <w:tblPr>
       <w:tblW w:w="5000" w:type="pct"/>
@@ -3044,7 +3022,7 @@
 </file>
 
 <file path=word/footnotes.xml><?xml version="1.0" encoding="utf-8"?>
-<w:footnotes xmlns:wpc="http://schemas.microsoft.com/office/word/2010/wordprocessingCanvas" xmlns:cx="http://schemas.microsoft.com/office/drawing/2014/chartex" xmlns:cx1="http://schemas.microsoft.com/office/drawing/2015/9/8/chartex" xmlns:cx2="http://schemas.microsoft.com/office/drawing/2015/10/21/chartex" xmlns:cx3="http://schemas.microsoft.com/office/drawing/2016/5/9/chartex" xmlns:cx4="http://schemas.microsoft.com/office/drawing/2016/5/10/chartex" xmlns:cx5="http://schemas.microsoft.com/office/drawing/2016/5/11/chartex" xmlns:cx6="http://schemas.microsoft.com/office/drawing/2016/5/12/chartex" xmlns:cx7="http://schemas.microsoft.com/office/drawing/2016/5/13/chartex" xmlns:cx8="http://schemas.microsoft.com/office/drawing/2016/5/14/chartex" xmlns:mc="http://schemas.openxmlformats.org/markup-compatibility/2006" xmlns:aink="http://schemas.microsoft.com/office/drawing/2016/ink" xmlns:am3d="http://schemas.microsoft.com/office/drawing/2017/model3d" xmlns:o="urn:schemas-microsoft-com:office:office" xmlns:r="http://schemas.openxmlformats.org/officeDocument/2006/relationships" xmlns:m="http://schemas.openxmlformats.org/officeDocument/2006/math" xmlns:v="urn:schemas-microsoft-com:vml" xmlns:wp14="http://schemas.microsoft.com/office/word/2010/wordprocessingDrawing" xmlns:wp="http://schemas.openxmlformats.org/drawingml/2006/wordprocessingDrawing" xmlns:w10="urn:schemas-microsoft-com:office:word" xmlns:w="http://schemas.openxmlformats.org/wordprocessingml/2006/main" xmlns:w14="http://schemas.microsoft.com/office/word/2010/wordml" xmlns:w15="http://schemas.microsoft.com/office/word/2012/wordml" xmlns:w16cex="http://schemas.microsoft.com/office/word/2018/wordml/cex" xmlns:w16cid="http://schemas.microsoft.com/office/word/2016/wordml/cid" xmlns:w16="http://schemas.microsoft.com/office/word/2018/wordml" xmlns:w16se="http://schemas.microsoft.com/office/word/2015/wordml/symex" xmlns:wpg="http://schemas.microsoft.com/office/word/2010/wordprocessingGroup" xmlns:wpi="http://schemas.microsoft.com/office/word/2010/wordprocessingInk" xmlns:wne="http://schemas.microsoft.com/office/word/2006/wordml" xmlns:wps="http://schemas.microsoft.com/office/word/2010/wordprocessingShape" mc:Ignorable="w14 w15 w16se w16cid w16 w16cex wp14">
+<w:footnotes xmlns:wpc="http://schemas.microsoft.com/office/word/2010/wordprocessingCanvas" xmlns:cx="http://schemas.microsoft.com/office/drawing/2014/chartex" xmlns:cx1="http://schemas.microsoft.com/office/drawing/2015/9/8/chartex" xmlns:cx2="http://schemas.microsoft.com/office/drawing/2015/10/21/chartex" xmlns:cx3="http://schemas.microsoft.com/office/drawing/2016/5/9/chartex" xmlns:cx4="http://schemas.microsoft.com/office/drawing/2016/5/10/chartex" xmlns:cx5="http://schemas.microsoft.com/office/drawing/2016/5/11/chartex" xmlns:cx6="http://schemas.microsoft.com/office/drawing/2016/5/12/chartex" xmlns:cx7="http://schemas.microsoft.com/office/drawing/2016/5/13/chartex" xmlns:cx8="http://schemas.microsoft.com/office/drawing/2016/5/14/chartex" xmlns:mc="http://schemas.openxmlformats.org/markup-compatibility/2006" xmlns:aink="http://schemas.microsoft.com/office/drawing/2016/ink" xmlns:am3d="http://schemas.microsoft.com/office/drawing/2017/model3d" xmlns:o="urn:schemas-microsoft-com:office:office" xmlns:oel="http://schemas.microsoft.com/office/2019/extlst" xmlns:r="http://schemas.openxmlformats.org/officeDocument/2006/relationships" xmlns:m="http://schemas.openxmlformats.org/officeDocument/2006/math" xmlns:v="urn:schemas-microsoft-com:vml" xmlns:wp14="http://schemas.microsoft.com/office/word/2010/wordprocessingDrawing" xmlns:wp="http://schemas.openxmlformats.org/drawingml/2006/wordprocessingDrawing" xmlns:w10="urn:schemas-microsoft-com:office:word" xmlns:w="http://schemas.openxmlformats.org/wordprocessingml/2006/main" xmlns:w14="http://schemas.microsoft.com/office/word/2010/wordml" xmlns:w15="http://schemas.microsoft.com/office/word/2012/wordml" xmlns:w16cex="http://schemas.microsoft.com/office/word/2018/wordml/cex" xmlns:w16cid="http://schemas.microsoft.com/office/word/2016/wordml/cid" xmlns:w16="http://schemas.microsoft.com/office/word/2018/wordml" xmlns:w16du="http://schemas.microsoft.com/office/word/2023/wordml/word16du" xmlns:w16sdtdh="http://schemas.microsoft.com/office/word/2020/wordml/sdtdatahash" xmlns:w16se="http://schemas.microsoft.com/office/word/2015/wordml/symex" xmlns:wpg="http://schemas.microsoft.com/office/word/2010/wordprocessingGroup" xmlns:wpi="http://schemas.microsoft.com/office/word/2010/wordprocessingInk" xmlns:wne="http://schemas.microsoft.com/office/word/2006/wordml" xmlns:wps="http://schemas.microsoft.com/office/word/2010/wordprocessingShape" mc:Ignorable="w14 w15 w16se w16cid w16 w16cex w16sdtdh w16du wp14">
   <w:footnote w:type="separator" w:id="-1">
     <w:p>
       <w:pPr>
@@ -3069,7 +3047,7 @@
 </file>
 
 <file path=word/header1.xml><?xml version="1.0" encoding="utf-8"?>
-<w:hdr xmlns:wpc="http://schemas.microsoft.com/office/word/2010/wordprocessingCanvas" xmlns:cx="http://schemas.microsoft.com/office/drawing/2014/chartex" xmlns:cx1="http://schemas.microsoft.com/office/drawing/2015/9/8/chartex" xmlns:cx2="http://schemas.microsoft.com/office/drawing/2015/10/21/chartex" xmlns:cx3="http://schemas.microsoft.com/office/drawing/2016/5/9/chartex" xmlns:cx4="http://schemas.microsoft.com/office/drawing/2016/5/10/chartex" xmlns:cx5="http://schemas.microsoft.com/office/drawing/2016/5/11/chartex" xmlns:cx6="http://schemas.microsoft.com/office/drawing/2016/5/12/chartex" xmlns:cx7="http://schemas.microsoft.com/office/drawing/2016/5/13/chartex" xmlns:cx8="http://schemas.microsoft.com/office/drawing/2016/5/14/chartex" xmlns:mc="http://schemas.openxmlformats.org/markup-compatibility/2006" xmlns:aink="http://schemas.microsoft.com/office/drawing/2016/ink" xmlns:am3d="http://schemas.microsoft.com/office/drawing/2017/model3d" xmlns:o="urn:schemas-microsoft-com:office:office" xmlns:r="http://schemas.openxmlformats.org/officeDocument/2006/relationships" xmlns:m="http://schemas.openxmlformats.org/officeDocument/2006/math" xmlns:v="urn:schemas-microsoft-com:vml" xmlns:wp14="http://schemas.microsoft.com/office/word/2010/wordprocessingDrawing" xmlns:wp="http://schemas.openxmlformats.org/drawingml/2006/wordprocessingDrawing" xmlns:w10="urn:schemas-microsoft-com:office:word" xmlns:w="http://schemas.openxmlformats.org/wordprocessingml/2006/main" xmlns:w14="http://schemas.microsoft.com/office/word/2010/wordml" xmlns:w15="http://schemas.microsoft.com/office/word/2012/wordml" xmlns:w16cex="http://schemas.microsoft.com/office/word/2018/wordml/cex" xmlns:w16cid="http://schemas.microsoft.com/office/word/2016/wordml/cid" xmlns:w16="http://schemas.microsoft.com/office/word/2018/wordml" xmlns:w16se="http://schemas.microsoft.com/office/word/2015/wordml/symex" xmlns:wpg="http://schemas.microsoft.com/office/word/2010/wordprocessingGroup" xmlns:wpi="http://schemas.microsoft.com/office/word/2010/wordprocessingInk" xmlns:wne="http://schemas.microsoft.com/office/word/2006/wordml" xmlns:wps="http://schemas.microsoft.com/office/word/2010/wordprocessingShape" mc:Ignorable="w14 w15 w16se w16cid w16 w16cex wp14">
+<w:hdr xmlns:wpc="http://schemas.microsoft.com/office/word/2010/wordprocessingCanvas" xmlns:cx="http://schemas.microsoft.com/office/drawing/2014/chartex" xmlns:cx1="http://schemas.microsoft.com/office/drawing/2015/9/8/chartex" xmlns:cx2="http://schemas.microsoft.com/office/drawing/2015/10/21/chartex" xmlns:cx3="http://schemas.microsoft.com/office/drawing/2016/5/9/chartex" xmlns:cx4="http://schemas.microsoft.com/office/drawing/2016/5/10/chartex" xmlns:cx5="http://schemas.microsoft.com/office/drawing/2016/5/11/chartex" xmlns:cx6="http://schemas.microsoft.com/office/drawing/2016/5/12/chartex" xmlns:cx7="http://schemas.microsoft.com/office/drawing/2016/5/13/chartex" xmlns:cx8="http://schemas.microsoft.com/office/drawing/2016/5/14/chartex" xmlns:mc="http://schemas.openxmlformats.org/markup-compatibility/2006" xmlns:aink="http://schemas.microsoft.com/office/drawing/2016/ink" xmlns:am3d="http://schemas.microsoft.com/office/drawing/2017/model3d" xmlns:o="urn:schemas-microsoft-com:office:office" xmlns:oel="http://schemas.microsoft.com/office/2019/extlst" xmlns:r="http://schemas.openxmlformats.org/officeDocument/2006/relationships" xmlns:m="http://schemas.openxmlformats.org/officeDocument/2006/math" xmlns:v="urn:schemas-microsoft-com:vml" xmlns:wp14="http://schemas.microsoft.com/office/word/2010/wordprocessingDrawing" xmlns:wp="http://schemas.openxmlformats.org/drawingml/2006/wordprocessingDrawing" xmlns:w10="urn:schemas-microsoft-com:office:word" xmlns:w="http://schemas.openxmlformats.org/wordprocessingml/2006/main" xmlns:w14="http://schemas.microsoft.com/office/word/2010/wordml" xmlns:w15="http://schemas.microsoft.com/office/word/2012/wordml" xmlns:w16cex="http://schemas.microsoft.com/office/word/2018/wordml/cex" xmlns:w16cid="http://schemas.microsoft.com/office/word/2016/wordml/cid" xmlns:w16="http://schemas.microsoft.com/office/word/2018/wordml" xmlns:w16du="http://schemas.microsoft.com/office/word/2023/wordml/word16du" xmlns:w16sdtdh="http://schemas.microsoft.com/office/word/2020/wordml/sdtdatahash" xmlns:w16se="http://schemas.microsoft.com/office/word/2015/wordml/symex" xmlns:wpg="http://schemas.microsoft.com/office/word/2010/wordprocessingGroup" xmlns:wpi="http://schemas.microsoft.com/office/word/2010/wordprocessingInk" xmlns:wne="http://schemas.microsoft.com/office/word/2006/wordml" xmlns:wps="http://schemas.microsoft.com/office/word/2010/wordprocessingShape" mc:Ignorable="w14 w15 w16se w16cid w16 w16cex w16sdtdh w16du wp14">
   <w:tbl>
     <w:tblPr>
       <w:tblW w:w="0" w:type="auto"/>
@@ -3290,7 +3268,7 @@
 </file>
 
 <file path=word/numbering.xml><?xml version="1.0" encoding="utf-8"?>
-<w:numbering xmlns:wpc="http://schemas.microsoft.com/office/word/2010/wordprocessingCanvas" xmlns:cx="http://schemas.microsoft.com/office/drawing/2014/chartex" xmlns:cx1="http://schemas.microsoft.com/office/drawing/2015/9/8/chartex" xmlns:cx2="http://schemas.microsoft.com/office/drawing/2015/10/21/chartex" xmlns:cx3="http://schemas.microsoft.com/office/drawing/2016/5/9/chartex" xmlns:cx4="http://schemas.microsoft.com/office/drawing/2016/5/10/chartex" xmlns:cx5="http://schemas.microsoft.com/office/drawing/2016/5/11/chartex" xmlns:cx6="http://schemas.microsoft.com/office/drawing/2016/5/12/chartex" xmlns:cx7="http://schemas.microsoft.com/office/drawing/2016/5/13/chartex" xmlns:cx8="http://schemas.microsoft.com/office/drawing/2016/5/14/chartex" xmlns:mc="http://schemas.openxmlformats.org/markup-compatibility/2006" xmlns:aink="http://schemas.microsoft.com/office/drawing/2016/ink" xmlns:am3d="http://schemas.microsoft.com/office/drawing/2017/model3d" xmlns:o="urn:schemas-microsoft-com:office:office" xmlns:r="http://schemas.openxmlformats.org/officeDocument/2006/relationships" xmlns:m="http://schemas.openxmlformats.org/officeDocument/2006/math" xmlns:v="urn:schemas-microsoft-com:vml" xmlns:wp14="http://schemas.microsoft.com/office/word/2010/wordprocessingDrawing" xmlns:wp="http://schemas.openxmlformats.org/drawingml/2006/wordprocessingDrawing" xmlns:w10="urn:schemas-microsoft-com:office:word" xmlns:w="http://schemas.openxmlformats.org/wordprocessingml/2006/main" xmlns:w14="http://schemas.microsoft.com/office/word/2010/wordml" xmlns:w15="http://schemas.microsoft.com/office/word/2012/wordml" xmlns:w16cex="http://schemas.microsoft.com/office/word/2018/wordml/cex" xmlns:w16cid="http://schemas.microsoft.com/office/word/2016/wordml/cid" xmlns:w16="http://schemas.microsoft.com/office/word/2018/wordml" xmlns:w16se="http://schemas.microsoft.com/office/word/2015/wordml/symex" xmlns:wpg="http://schemas.microsoft.com/office/word/2010/wordprocessingGroup" xmlns:wpi="http://schemas.microsoft.com/office/word/2010/wordprocessingInk" xmlns:wne="http://schemas.microsoft.com/office/word/2006/wordml" xmlns:wps="http://schemas.microsoft.com/office/word/2010/wordprocessingShape" mc:Ignorable="w14 w15 w16se w16cid w16 w16cex wp14">
+<w:numbering xmlns:wpc="http://schemas.microsoft.com/office/word/2010/wordprocessingCanvas" xmlns:cx="http://schemas.microsoft.com/office/drawing/2014/chartex" xmlns:cx1="http://schemas.microsoft.com/office/drawing/2015/9/8/chartex" xmlns:cx2="http://schemas.microsoft.com/office/drawing/2015/10/21/chartex" xmlns:cx3="http://schemas.microsoft.com/office/drawing/2016/5/9/chartex" xmlns:cx4="http://schemas.microsoft.com/office/drawing/2016/5/10/chartex" xmlns:cx5="http://schemas.microsoft.com/office/drawing/2016/5/11/chartex" xmlns:cx6="http://schemas.microsoft.com/office/drawing/2016/5/12/chartex" xmlns:cx7="http://schemas.microsoft.com/office/drawing/2016/5/13/chartex" xmlns:cx8="http://schemas.microsoft.com/office/drawing/2016/5/14/chartex" xmlns:mc="http://schemas.openxmlformats.org/markup-compatibility/2006" xmlns:aink="http://schemas.microsoft.com/office/drawing/2016/ink" xmlns:am3d="http://schemas.microsoft.com/office/drawing/2017/model3d" xmlns:o="urn:schemas-microsoft-com:office:office" xmlns:oel="http://schemas.microsoft.com/office/2019/extlst" xmlns:r="http://schemas.openxmlformats.org/officeDocument/2006/relationships" xmlns:m="http://schemas.openxmlformats.org/officeDocument/2006/math" xmlns:v="urn:schemas-microsoft-com:vml" xmlns:wp14="http://schemas.microsoft.com/office/word/2010/wordprocessingDrawing" xmlns:wp="http://schemas.openxmlformats.org/drawingml/2006/wordprocessingDrawing" xmlns:w10="urn:schemas-microsoft-com:office:word" xmlns:w="http://schemas.openxmlformats.org/wordprocessingml/2006/main" xmlns:w14="http://schemas.microsoft.com/office/word/2010/wordml" xmlns:w15="http://schemas.microsoft.com/office/word/2012/wordml" xmlns:w16cex="http://schemas.microsoft.com/office/word/2018/wordml/cex" xmlns:w16cid="http://schemas.microsoft.com/office/word/2016/wordml/cid" xmlns:w16="http://schemas.microsoft.com/office/word/2018/wordml" xmlns:w16du="http://schemas.microsoft.com/office/word/2023/wordml/word16du" xmlns:w16sdtdh="http://schemas.microsoft.com/office/word/2020/wordml/sdtdatahash" xmlns:w16se="http://schemas.microsoft.com/office/word/2015/wordml/symex" xmlns:wpg="http://schemas.microsoft.com/office/word/2010/wordprocessingGroup" xmlns:wpi="http://schemas.microsoft.com/office/word/2010/wordprocessingInk" xmlns:wne="http://schemas.microsoft.com/office/word/2006/wordml" xmlns:wps="http://schemas.microsoft.com/office/word/2010/wordprocessingShape" mc:Ignorable="w14 w15 w16se w16cid w16 w16cex w16sdtdh w16du wp14">
   <w:abstractNum w:abstractNumId="0" w15:restartNumberingAfterBreak="0">
     <w:nsid w:val="00770109"/>
     <w:multiLevelType w:val="hybridMultilevel"/>
@@ -4917,65 +4895,65 @@
       </w:pPr>
     </w:lvl>
   </w:abstractNum>
-  <w:num w:numId="1">
+  <w:num w:numId="1" w16cid:durableId="2128772676">
     <w:abstractNumId w:val="12"/>
   </w:num>
-  <w:num w:numId="2">
+  <w:num w:numId="2" w16cid:durableId="430855548">
     <w:abstractNumId w:val="8"/>
   </w:num>
-  <w:num w:numId="3">
+  <w:num w:numId="3" w16cid:durableId="2134590699">
     <w:abstractNumId w:val="11"/>
   </w:num>
-  <w:num w:numId="4">
+  <w:num w:numId="4" w16cid:durableId="526992033">
     <w:abstractNumId w:val="9"/>
   </w:num>
-  <w:num w:numId="5">
+  <w:num w:numId="5" w16cid:durableId="99492843">
     <w:abstractNumId w:val="14"/>
   </w:num>
-  <w:num w:numId="6">
+  <w:num w:numId="6" w16cid:durableId="1019891155">
     <w:abstractNumId w:val="4"/>
   </w:num>
-  <w:num w:numId="7">
+  <w:num w:numId="7" w16cid:durableId="2020354131">
     <w:abstractNumId w:val="5"/>
   </w:num>
-  <w:num w:numId="8">
+  <w:num w:numId="8" w16cid:durableId="1675064697">
     <w:abstractNumId w:val="7"/>
   </w:num>
-  <w:num w:numId="9">
+  <w:num w:numId="9" w16cid:durableId="195119621">
     <w:abstractNumId w:val="13"/>
   </w:num>
-  <w:num w:numId="10">
+  <w:num w:numId="10" w16cid:durableId="1797790951">
     <w:abstractNumId w:val="15"/>
   </w:num>
-  <w:num w:numId="11">
+  <w:num w:numId="11" w16cid:durableId="371075127">
     <w:abstractNumId w:val="10"/>
   </w:num>
-  <w:num w:numId="12">
+  <w:num w:numId="12" w16cid:durableId="1230574371">
     <w:abstractNumId w:val="3"/>
   </w:num>
-  <w:num w:numId="13">
+  <w:num w:numId="13" w16cid:durableId="1907298523">
     <w:abstractNumId w:val="0"/>
   </w:num>
-  <w:num w:numId="14">
+  <w:num w:numId="14" w16cid:durableId="363214089">
     <w:abstractNumId w:val="6"/>
   </w:num>
-  <w:num w:numId="15">
+  <w:num w:numId="15" w16cid:durableId="1572471602">
     <w:abstractNumId w:val="2"/>
   </w:num>
-  <w:num w:numId="16">
+  <w:num w:numId="16" w16cid:durableId="2073698219">
     <w:abstractNumId w:val="1"/>
   </w:num>
-  <w:num w:numId="17">
+  <w:num w:numId="17" w16cid:durableId="1949658793">
     <w:abstractNumId w:val="13"/>
   </w:num>
-  <w:num w:numId="18">
+  <w:num w:numId="18" w16cid:durableId="767626078">
     <w:abstractNumId w:val="13"/>
   </w:num>
 </w:numbering>
 </file>
 
 <file path=word/styles.xml><?xml version="1.0" encoding="utf-8"?>
-<w:styles xmlns:mc="http://schemas.openxmlformats.org/markup-compatibility/2006" xmlns:r="http://schemas.openxmlformats.org/officeDocument/2006/relationships" xmlns:w="http://schemas.openxmlformats.org/wordprocessingml/2006/main" xmlns:w14="http://schemas.microsoft.com/office/word/2010/wordml" xmlns:w15="http://schemas.microsoft.com/office/word/2012/wordml" xmlns:w16cex="http://schemas.microsoft.com/office/word/2018/wordml/cex" xmlns:w16cid="http://schemas.microsoft.com/office/word/2016/wordml/cid" xmlns:w16="http://schemas.microsoft.com/office/word/2018/wordml" xmlns:w16se="http://schemas.microsoft.com/office/word/2015/wordml/symex" mc:Ignorable="w14 w15 w16se w16cid w16 w16cex">
+<w:styles xmlns:mc="http://schemas.openxmlformats.org/markup-compatibility/2006" xmlns:r="http://schemas.openxmlformats.org/officeDocument/2006/relationships" xmlns:w="http://schemas.openxmlformats.org/wordprocessingml/2006/main" xmlns:w14="http://schemas.microsoft.com/office/word/2010/wordml" xmlns:w15="http://schemas.microsoft.com/office/word/2012/wordml" xmlns:w16cex="http://schemas.microsoft.com/office/word/2018/wordml/cex" xmlns:w16cid="http://schemas.microsoft.com/office/word/2016/wordml/cid" xmlns:w16="http://schemas.microsoft.com/office/word/2018/wordml" xmlns:w16du="http://schemas.microsoft.com/office/word/2023/wordml/word16du" xmlns:w16sdtdh="http://schemas.microsoft.com/office/word/2020/wordml/sdtdatahash" xmlns:w16se="http://schemas.microsoft.com/office/word/2015/wordml/symex" mc:Ignorable="w14 w15 w16se w16cid w16 w16cex w16sdtdh w16du">
   <w:docDefaults>
     <w:rPrDefault>
       <w:rPr>

</xml_diff>

<commit_message>
scrip tablas y rhapsody
</commit_message>
<xml_diff>
--- a/Sistema/ECU01 Iniciar Sesion.docx
+++ b/Sistema/ECU01 Iniciar Sesion.docx
@@ -1,6 +1,6 @@
 
 <file path=word/document.xml><?xml version="1.0" encoding="utf-8"?>
-<w:document xmlns:wpc="http://schemas.microsoft.com/office/word/2010/wordprocessingCanvas" xmlns:cx="http://schemas.microsoft.com/office/drawing/2014/chartex" xmlns:cx1="http://schemas.microsoft.com/office/drawing/2015/9/8/chartex" xmlns:cx2="http://schemas.microsoft.com/office/drawing/2015/10/21/chartex" xmlns:cx3="http://schemas.microsoft.com/office/drawing/2016/5/9/chartex" xmlns:cx4="http://schemas.microsoft.com/office/drawing/2016/5/10/chartex" xmlns:cx5="http://schemas.microsoft.com/office/drawing/2016/5/11/chartex" xmlns:cx6="http://schemas.microsoft.com/office/drawing/2016/5/12/chartex" xmlns:cx7="http://schemas.microsoft.com/office/drawing/2016/5/13/chartex" xmlns:cx8="http://schemas.microsoft.com/office/drawing/2016/5/14/chartex" xmlns:mc="http://schemas.openxmlformats.org/markup-compatibility/2006" xmlns:aink="http://schemas.microsoft.com/office/drawing/2016/ink" xmlns:am3d="http://schemas.microsoft.com/office/drawing/2017/model3d" xmlns:o="urn:schemas-microsoft-com:office:office" xmlns:r="http://schemas.openxmlformats.org/officeDocument/2006/relationships" xmlns:m="http://schemas.openxmlformats.org/officeDocument/2006/math" xmlns:v="urn:schemas-microsoft-com:vml" xmlns:wp14="http://schemas.microsoft.com/office/word/2010/wordprocessingDrawing" xmlns:wp="http://schemas.openxmlformats.org/drawingml/2006/wordprocessingDrawing" xmlns:w10="urn:schemas-microsoft-com:office:word" xmlns:w="http://schemas.openxmlformats.org/wordprocessingml/2006/main" xmlns:w14="http://schemas.microsoft.com/office/word/2010/wordml" xmlns:w15="http://schemas.microsoft.com/office/word/2012/wordml" xmlns:w16cex="http://schemas.microsoft.com/office/word/2018/wordml/cex" xmlns:w16cid="http://schemas.microsoft.com/office/word/2016/wordml/cid" xmlns:w16="http://schemas.microsoft.com/office/word/2018/wordml" xmlns:w16se="http://schemas.microsoft.com/office/word/2015/wordml/symex" xmlns:wpg="http://schemas.microsoft.com/office/word/2010/wordprocessingGroup" xmlns:wpi="http://schemas.microsoft.com/office/word/2010/wordprocessingInk" xmlns:wne="http://schemas.microsoft.com/office/word/2006/wordml" xmlns:wps="http://schemas.microsoft.com/office/word/2010/wordprocessingShape" mc:Ignorable="w14 w15 w16se w16cid w16 w16cex wp14">
+<w:document xmlns:wpc="http://schemas.microsoft.com/office/word/2010/wordprocessingCanvas" xmlns:cx="http://schemas.microsoft.com/office/drawing/2014/chartex" xmlns:cx1="http://schemas.microsoft.com/office/drawing/2015/9/8/chartex" xmlns:cx2="http://schemas.microsoft.com/office/drawing/2015/10/21/chartex" xmlns:cx3="http://schemas.microsoft.com/office/drawing/2016/5/9/chartex" xmlns:cx4="http://schemas.microsoft.com/office/drawing/2016/5/10/chartex" xmlns:cx5="http://schemas.microsoft.com/office/drawing/2016/5/11/chartex" xmlns:cx6="http://schemas.microsoft.com/office/drawing/2016/5/12/chartex" xmlns:cx7="http://schemas.microsoft.com/office/drawing/2016/5/13/chartex" xmlns:cx8="http://schemas.microsoft.com/office/drawing/2016/5/14/chartex" xmlns:mc="http://schemas.openxmlformats.org/markup-compatibility/2006" xmlns:aink="http://schemas.microsoft.com/office/drawing/2016/ink" xmlns:am3d="http://schemas.microsoft.com/office/drawing/2017/model3d" xmlns:o="urn:schemas-microsoft-com:office:office" xmlns:oel="http://schemas.microsoft.com/office/2019/extlst" xmlns:r="http://schemas.openxmlformats.org/officeDocument/2006/relationships" xmlns:m="http://schemas.openxmlformats.org/officeDocument/2006/math" xmlns:v="urn:schemas-microsoft-com:vml" xmlns:wp14="http://schemas.microsoft.com/office/word/2010/wordprocessingDrawing" xmlns:wp="http://schemas.openxmlformats.org/drawingml/2006/wordprocessingDrawing" xmlns:w10="urn:schemas-microsoft-com:office:word" xmlns:w="http://schemas.openxmlformats.org/wordprocessingml/2006/main" xmlns:w14="http://schemas.microsoft.com/office/word/2010/wordml" xmlns:w15="http://schemas.microsoft.com/office/word/2012/wordml" xmlns:w16cex="http://schemas.microsoft.com/office/word/2018/wordml/cex" xmlns:w16cid="http://schemas.microsoft.com/office/word/2016/wordml/cid" xmlns:w16="http://schemas.microsoft.com/office/word/2018/wordml" xmlns:w16du="http://schemas.microsoft.com/office/word/2023/wordml/word16du" xmlns:w16sdtdh="http://schemas.microsoft.com/office/word/2020/wordml/sdtdatahash" xmlns:w16se="http://schemas.microsoft.com/office/word/2015/wordml/symex" xmlns:wpg="http://schemas.microsoft.com/office/word/2010/wordprocessingGroup" xmlns:wpi="http://schemas.microsoft.com/office/word/2010/wordprocessingInk" xmlns:wne="http://schemas.microsoft.com/office/word/2006/wordml" xmlns:wps="http://schemas.microsoft.com/office/word/2010/wordprocessingShape" mc:Ignorable="w14 w15 w16se w16cid w16 w16cex w16sdtdh w16du wp14">
   <w:body>
     <w:p>
       <w:pPr>
@@ -2055,6 +2055,7 @@
         </w:rPr>
         <w:t>“</w:t>
       </w:r>
+      <w:proofErr w:type="spellStart"/>
       <w:r>
         <w:rPr>
           <w:rFonts w:ascii="Arial" w:hAnsi="Arial" w:cs="Arial"/>
@@ -2064,6 +2065,7 @@
         </w:rPr>
         <w:t>Login</w:t>
       </w:r>
+      <w:proofErr w:type="spellEnd"/>
       <w:r>
         <w:rPr>
           <w:rFonts w:ascii="Arial" w:hAnsi="Arial" w:cs="Arial"/>
@@ -2837,6 +2839,54 @@
     </w:p>
     <w:p>
       <w:pPr>
+        <w:pStyle w:val="Prrafodelista"/>
+        <w:autoSpaceDE w:val="0"/>
+        <w:autoSpaceDN w:val="0"/>
+        <w:adjustRightInd w:val="0"/>
+        <w:spacing w:before="120" w:after="0" w:line="240" w:lineRule="auto"/>
+        <w:jc w:val="both"/>
+        <w:rPr>
+          <w:rFonts w:ascii="Arial" w:hAnsi="Arial" w:cs="Arial"/>
+          <w:bCs/>
+          <w:sz w:val="24"/>
+          <w:szCs w:val="24"/>
+        </w:rPr>
+      </w:pPr>
+    </w:p>
+    <w:p>
+      <w:pPr>
+        <w:pStyle w:val="Prrafodelista"/>
+        <w:autoSpaceDE w:val="0"/>
+        <w:autoSpaceDN w:val="0"/>
+        <w:adjustRightInd w:val="0"/>
+        <w:spacing w:before="120" w:after="0" w:line="240" w:lineRule="auto"/>
+        <w:jc w:val="both"/>
+        <w:rPr>
+          <w:rFonts w:ascii="Arial" w:hAnsi="Arial" w:cs="Arial"/>
+          <w:bCs/>
+          <w:sz w:val="24"/>
+          <w:szCs w:val="24"/>
+        </w:rPr>
+      </w:pPr>
+    </w:p>
+    <w:p>
+      <w:pPr>
+        <w:pStyle w:val="Prrafodelista"/>
+        <w:autoSpaceDE w:val="0"/>
+        <w:autoSpaceDN w:val="0"/>
+        <w:adjustRightInd w:val="0"/>
+        <w:spacing w:before="120" w:after="0" w:line="240" w:lineRule="auto"/>
+        <w:jc w:val="both"/>
+        <w:rPr>
+          <w:rFonts w:ascii="Arial" w:hAnsi="Arial" w:cs="Arial"/>
+          <w:bCs/>
+          <w:sz w:val="24"/>
+          <w:szCs w:val="24"/>
+        </w:rPr>
+      </w:pPr>
+    </w:p>
+    <w:p>
+      <w:pPr>
         <w:pStyle w:val="Ttulo1"/>
         <w:spacing w:before="120" w:line="240" w:lineRule="auto"/>
         <w:jc w:val="both"/>
@@ -2849,6 +2899,7 @@
         <w:rPr>
           <w:u w:val="none"/>
         </w:rPr>
+        <w:lastRenderedPageBreak/>
         <w:t>Pr</w:t>
       </w:r>
       <w:r>
@@ -2865,7 +2916,6 @@
         <w:spacing w:after="0"/>
         <w:rPr>
           <w:noProof/>
-          <w:lang w:val="es-PE" w:eastAsia="ja-JP"/>
         </w:rPr>
       </w:pPr>
     </w:p>
@@ -2878,6 +2928,75 @@
           <w:lang w:val="es-PE" w:eastAsia="ja-JP"/>
         </w:rPr>
       </w:pPr>
+      <w:r>
+        <w:rPr>
+          <w:noProof/>
+        </w:rPr>
+        <w:drawing>
+          <wp:anchor distT="0" distB="0" distL="114300" distR="114300" simplePos="0" relativeHeight="251658240" behindDoc="0" locked="0" layoutInCell="1" allowOverlap="1" wp14:anchorId="0B222751" wp14:editId="222D0976">
+            <wp:simplePos x="0" y="0"/>
+            <wp:positionH relativeFrom="margin">
+              <wp:posOffset>-474980</wp:posOffset>
+            </wp:positionH>
+            <wp:positionV relativeFrom="paragraph">
+              <wp:posOffset>216535</wp:posOffset>
+            </wp:positionV>
+            <wp:extent cx="6435090" cy="3162300"/>
+            <wp:effectExtent l="19050" t="19050" r="22860" b="19050"/>
+            <wp:wrapSquare wrapText="bothSides"/>
+            <wp:docPr id="302779571" name="Imagen 1"/>
+            <wp:cNvGraphicFramePr>
+              <a:graphicFrameLocks xmlns:a="http://schemas.openxmlformats.org/drawingml/2006/main" noChangeAspect="1"/>
+            </wp:cNvGraphicFramePr>
+            <a:graphic xmlns:a="http://schemas.openxmlformats.org/drawingml/2006/main">
+              <a:graphicData uri="http://schemas.openxmlformats.org/drawingml/2006/picture">
+                <pic:pic xmlns:pic="http://schemas.openxmlformats.org/drawingml/2006/picture">
+                  <pic:nvPicPr>
+                    <pic:cNvPr id="302779571" name=""/>
+                    <pic:cNvPicPr/>
+                  </pic:nvPicPr>
+                  <pic:blipFill rotWithShape="1">
+                    <a:blip r:embed="rId8" cstate="print">
+                      <a:extLst>
+                        <a:ext uri="{28A0092B-C50C-407E-A947-70E740481C1C}">
+                          <a14:useLocalDpi xmlns:a14="http://schemas.microsoft.com/office/drawing/2010/main" val="0"/>
+                        </a:ext>
+                      </a:extLst>
+                    </a:blip>
+                    <a:srcRect l="6209" r="6596" b="16286"/>
+                    <a:stretch/>
+                  </pic:blipFill>
+                  <pic:spPr bwMode="auto">
+                    <a:xfrm>
+                      <a:off x="0" y="0"/>
+                      <a:ext cx="6435090" cy="3162300"/>
+                    </a:xfrm>
+                    <a:prstGeom prst="rect">
+                      <a:avLst/>
+                    </a:prstGeom>
+                    <a:ln w="6350">
+                      <a:solidFill>
+                        <a:schemeClr val="tx1"/>
+                      </a:solidFill>
+                    </a:ln>
+                    <a:extLst>
+                      <a:ext uri="{53640926-AAD7-44D8-BBD7-CCE9431645EC}">
+                        <a14:shadowObscured xmlns:a14="http://schemas.microsoft.com/office/drawing/2010/main"/>
+                      </a:ext>
+                    </a:extLst>
+                  </pic:spPr>
+                </pic:pic>
+              </a:graphicData>
+            </a:graphic>
+            <wp14:sizeRelH relativeFrom="page">
+              <wp14:pctWidth>0</wp14:pctWidth>
+            </wp14:sizeRelH>
+            <wp14:sizeRelV relativeFrom="page">
+              <wp14:pctHeight>0</wp14:pctHeight>
+            </wp14:sizeRelV>
+          </wp:anchor>
+        </w:drawing>
+      </w:r>
     </w:p>
     <w:p>
       <w:pPr>
@@ -2895,7 +3014,6 @@
         <w:spacing w:after="0"/>
         <w:rPr>
           <w:noProof/>
-          <w:lang w:val="es-PE" w:eastAsia="ja-JP"/>
         </w:rPr>
       </w:pPr>
     </w:p>
@@ -2929,11 +3047,31 @@
         </w:rPr>
       </w:pPr>
     </w:p>
+    <w:p>
+      <w:pPr>
+        <w:pStyle w:val="Prrafodelista"/>
+        <w:spacing w:after="0"/>
+        <w:rPr>
+          <w:noProof/>
+          <w:lang w:val="es-PE" w:eastAsia="ja-JP"/>
+        </w:rPr>
+      </w:pPr>
+    </w:p>
+    <w:p>
+      <w:pPr>
+        <w:pStyle w:val="Prrafodelista"/>
+        <w:spacing w:after="0"/>
+        <w:rPr>
+          <w:noProof/>
+          <w:lang w:val="es-PE" w:eastAsia="ja-JP"/>
+        </w:rPr>
+      </w:pPr>
+    </w:p>
     <w:sectPr>
-      <w:headerReference w:type="default" r:id="rId8"/>
-      <w:footerReference w:type="default" r:id="rId9"/>
+      <w:headerReference w:type="default" r:id="rId9"/>
+      <w:footerReference w:type="default" r:id="rId10"/>
       <w:pgSz w:w="11907" w:h="16839" w:code="9"/>
-      <w:pgMar w:top="1417" w:right="1701" w:bottom="1417" w:left="1701" w:header="708" w:footer="708" w:gutter="0"/>
+      <w:pgMar w:top="1843" w:right="1701" w:bottom="1417" w:left="1701" w:header="708" w:footer="708" w:gutter="0"/>
       <w:cols w:space="708"/>
       <w:docGrid w:linePitch="360"/>
     </w:sectPr>
@@ -2942,7 +3080,7 @@
 </file>
 
 <file path=word/endnotes.xml><?xml version="1.0" encoding="utf-8"?>
-<w:endnotes xmlns:wpc="http://schemas.microsoft.com/office/word/2010/wordprocessingCanvas" xmlns:cx="http://schemas.microsoft.com/office/drawing/2014/chartex" xmlns:cx1="http://schemas.microsoft.com/office/drawing/2015/9/8/chartex" xmlns:cx2="http://schemas.microsoft.com/office/drawing/2015/10/21/chartex" xmlns:cx3="http://schemas.microsoft.com/office/drawing/2016/5/9/chartex" xmlns:cx4="http://schemas.microsoft.com/office/drawing/2016/5/10/chartex" xmlns:cx5="http://schemas.microsoft.com/office/drawing/2016/5/11/chartex" xmlns:cx6="http://schemas.microsoft.com/office/drawing/2016/5/12/chartex" xmlns:cx7="http://schemas.microsoft.com/office/drawing/2016/5/13/chartex" xmlns:cx8="http://schemas.microsoft.com/office/drawing/2016/5/14/chartex" xmlns:mc="http://schemas.openxmlformats.org/markup-compatibility/2006" xmlns:aink="http://schemas.microsoft.com/office/drawing/2016/ink" xmlns:am3d="http://schemas.microsoft.com/office/drawing/2017/model3d" xmlns:o="urn:schemas-microsoft-com:office:office" xmlns:r="http://schemas.openxmlformats.org/officeDocument/2006/relationships" xmlns:m="http://schemas.openxmlformats.org/officeDocument/2006/math" xmlns:v="urn:schemas-microsoft-com:vml" xmlns:wp14="http://schemas.microsoft.com/office/word/2010/wordprocessingDrawing" xmlns:wp="http://schemas.openxmlformats.org/drawingml/2006/wordprocessingDrawing" xmlns:w10="urn:schemas-microsoft-com:office:word" xmlns:w="http://schemas.openxmlformats.org/wordprocessingml/2006/main" xmlns:w14="http://schemas.microsoft.com/office/word/2010/wordml" xmlns:w15="http://schemas.microsoft.com/office/word/2012/wordml" xmlns:w16cex="http://schemas.microsoft.com/office/word/2018/wordml/cex" xmlns:w16cid="http://schemas.microsoft.com/office/word/2016/wordml/cid" xmlns:w16="http://schemas.microsoft.com/office/word/2018/wordml" xmlns:w16se="http://schemas.microsoft.com/office/word/2015/wordml/symex" xmlns:wpg="http://schemas.microsoft.com/office/word/2010/wordprocessingGroup" xmlns:wpi="http://schemas.microsoft.com/office/word/2010/wordprocessingInk" xmlns:wne="http://schemas.microsoft.com/office/word/2006/wordml" xmlns:wps="http://schemas.microsoft.com/office/word/2010/wordprocessingShape" mc:Ignorable="w14 w15 w16se w16cid w16 w16cex wp14">
+<w:endnotes xmlns:wpc="http://schemas.microsoft.com/office/word/2010/wordprocessingCanvas" xmlns:cx="http://schemas.microsoft.com/office/drawing/2014/chartex" xmlns:cx1="http://schemas.microsoft.com/office/drawing/2015/9/8/chartex" xmlns:cx2="http://schemas.microsoft.com/office/drawing/2015/10/21/chartex" xmlns:cx3="http://schemas.microsoft.com/office/drawing/2016/5/9/chartex" xmlns:cx4="http://schemas.microsoft.com/office/drawing/2016/5/10/chartex" xmlns:cx5="http://schemas.microsoft.com/office/drawing/2016/5/11/chartex" xmlns:cx6="http://schemas.microsoft.com/office/drawing/2016/5/12/chartex" xmlns:cx7="http://schemas.microsoft.com/office/drawing/2016/5/13/chartex" xmlns:cx8="http://schemas.microsoft.com/office/drawing/2016/5/14/chartex" xmlns:mc="http://schemas.openxmlformats.org/markup-compatibility/2006" xmlns:aink="http://schemas.microsoft.com/office/drawing/2016/ink" xmlns:am3d="http://schemas.microsoft.com/office/drawing/2017/model3d" xmlns:o="urn:schemas-microsoft-com:office:office" xmlns:oel="http://schemas.microsoft.com/office/2019/extlst" xmlns:r="http://schemas.openxmlformats.org/officeDocument/2006/relationships" xmlns:m="http://schemas.openxmlformats.org/officeDocument/2006/math" xmlns:v="urn:schemas-microsoft-com:vml" xmlns:wp14="http://schemas.microsoft.com/office/word/2010/wordprocessingDrawing" xmlns:wp="http://schemas.openxmlformats.org/drawingml/2006/wordprocessingDrawing" xmlns:w10="urn:schemas-microsoft-com:office:word" xmlns:w="http://schemas.openxmlformats.org/wordprocessingml/2006/main" xmlns:w14="http://schemas.microsoft.com/office/word/2010/wordml" xmlns:w15="http://schemas.microsoft.com/office/word/2012/wordml" xmlns:w16cex="http://schemas.microsoft.com/office/word/2018/wordml/cex" xmlns:w16cid="http://schemas.microsoft.com/office/word/2016/wordml/cid" xmlns:w16="http://schemas.microsoft.com/office/word/2018/wordml" xmlns:w16du="http://schemas.microsoft.com/office/word/2023/wordml/word16du" xmlns:w16sdtdh="http://schemas.microsoft.com/office/word/2020/wordml/sdtdatahash" xmlns:w16se="http://schemas.microsoft.com/office/word/2015/wordml/symex" xmlns:wpg="http://schemas.microsoft.com/office/word/2010/wordprocessingGroup" xmlns:wpi="http://schemas.microsoft.com/office/word/2010/wordprocessingInk" xmlns:wne="http://schemas.microsoft.com/office/word/2006/wordml" xmlns:wps="http://schemas.microsoft.com/office/word/2010/wordprocessingShape" mc:Ignorable="w14 w15 w16se w16cid w16 w16cex w16sdtdh w16du wp14">
   <w:endnote w:type="separator" w:id="-1">
     <w:p>
       <w:pPr>
@@ -2967,7 +3105,7 @@
 </file>
 
 <file path=word/footer1.xml><?xml version="1.0" encoding="utf-8"?>
-<w:ftr xmlns:wpc="http://schemas.microsoft.com/office/word/2010/wordprocessingCanvas" xmlns:cx="http://schemas.microsoft.com/office/drawing/2014/chartex" xmlns:cx1="http://schemas.microsoft.com/office/drawing/2015/9/8/chartex" xmlns:cx2="http://schemas.microsoft.com/office/drawing/2015/10/21/chartex" xmlns:cx3="http://schemas.microsoft.com/office/drawing/2016/5/9/chartex" xmlns:cx4="http://schemas.microsoft.com/office/drawing/2016/5/10/chartex" xmlns:cx5="http://schemas.microsoft.com/office/drawing/2016/5/11/chartex" xmlns:cx6="http://schemas.microsoft.com/office/drawing/2016/5/12/chartex" xmlns:cx7="http://schemas.microsoft.com/office/drawing/2016/5/13/chartex" xmlns:cx8="http://schemas.microsoft.com/office/drawing/2016/5/14/chartex" xmlns:mc="http://schemas.openxmlformats.org/markup-compatibility/2006" xmlns:aink="http://schemas.microsoft.com/office/drawing/2016/ink" xmlns:am3d="http://schemas.microsoft.com/office/drawing/2017/model3d" xmlns:o="urn:schemas-microsoft-com:office:office" xmlns:r="http://schemas.openxmlformats.org/officeDocument/2006/relationships" xmlns:m="http://schemas.openxmlformats.org/officeDocument/2006/math" xmlns:v="urn:schemas-microsoft-com:vml" xmlns:wp14="http://schemas.microsoft.com/office/word/2010/wordprocessingDrawing" xmlns:wp="http://schemas.openxmlformats.org/drawingml/2006/wordprocessingDrawing" xmlns:w10="urn:schemas-microsoft-com:office:word" xmlns:w="http://schemas.openxmlformats.org/wordprocessingml/2006/main" xmlns:w14="http://schemas.microsoft.com/office/word/2010/wordml" xmlns:w15="http://schemas.microsoft.com/office/word/2012/wordml" xmlns:w16cex="http://schemas.microsoft.com/office/word/2018/wordml/cex" xmlns:w16cid="http://schemas.microsoft.com/office/word/2016/wordml/cid" xmlns:w16="http://schemas.microsoft.com/office/word/2018/wordml" xmlns:w16se="http://schemas.microsoft.com/office/word/2015/wordml/symex" xmlns:wpg="http://schemas.microsoft.com/office/word/2010/wordprocessingGroup" xmlns:wpi="http://schemas.microsoft.com/office/word/2010/wordprocessingInk" xmlns:wne="http://schemas.microsoft.com/office/word/2006/wordml" xmlns:wps="http://schemas.microsoft.com/office/word/2010/wordprocessingShape" mc:Ignorable="w14 w15 w16se w16cid w16 w16cex wp14">
+<w:ftr xmlns:wpc="http://schemas.microsoft.com/office/word/2010/wordprocessingCanvas" xmlns:cx="http://schemas.microsoft.com/office/drawing/2014/chartex" xmlns:cx1="http://schemas.microsoft.com/office/drawing/2015/9/8/chartex" xmlns:cx2="http://schemas.microsoft.com/office/drawing/2015/10/21/chartex" xmlns:cx3="http://schemas.microsoft.com/office/drawing/2016/5/9/chartex" xmlns:cx4="http://schemas.microsoft.com/office/drawing/2016/5/10/chartex" xmlns:cx5="http://schemas.microsoft.com/office/drawing/2016/5/11/chartex" xmlns:cx6="http://schemas.microsoft.com/office/drawing/2016/5/12/chartex" xmlns:cx7="http://schemas.microsoft.com/office/drawing/2016/5/13/chartex" xmlns:cx8="http://schemas.microsoft.com/office/drawing/2016/5/14/chartex" xmlns:mc="http://schemas.openxmlformats.org/markup-compatibility/2006" xmlns:aink="http://schemas.microsoft.com/office/drawing/2016/ink" xmlns:am3d="http://schemas.microsoft.com/office/drawing/2017/model3d" xmlns:o="urn:schemas-microsoft-com:office:office" xmlns:oel="http://schemas.microsoft.com/office/2019/extlst" xmlns:r="http://schemas.openxmlformats.org/officeDocument/2006/relationships" xmlns:m="http://schemas.openxmlformats.org/officeDocument/2006/math" xmlns:v="urn:schemas-microsoft-com:vml" xmlns:wp14="http://schemas.microsoft.com/office/word/2010/wordprocessingDrawing" xmlns:wp="http://schemas.openxmlformats.org/drawingml/2006/wordprocessingDrawing" xmlns:w10="urn:schemas-microsoft-com:office:word" xmlns:w="http://schemas.openxmlformats.org/wordprocessingml/2006/main" xmlns:w14="http://schemas.microsoft.com/office/word/2010/wordml" xmlns:w15="http://schemas.microsoft.com/office/word/2012/wordml" xmlns:w16cex="http://schemas.microsoft.com/office/word/2018/wordml/cex" xmlns:w16cid="http://schemas.microsoft.com/office/word/2016/wordml/cid" xmlns:w16="http://schemas.microsoft.com/office/word/2018/wordml" xmlns:w16du="http://schemas.microsoft.com/office/word/2023/wordml/word16du" xmlns:w16sdtdh="http://schemas.microsoft.com/office/word/2020/wordml/sdtdatahash" xmlns:w16se="http://schemas.microsoft.com/office/word/2015/wordml/symex" xmlns:wpg="http://schemas.microsoft.com/office/word/2010/wordprocessingGroup" xmlns:wpi="http://schemas.microsoft.com/office/word/2010/wordprocessingInk" xmlns:wne="http://schemas.microsoft.com/office/word/2006/wordml" xmlns:wps="http://schemas.microsoft.com/office/word/2010/wordprocessingShape" mc:Ignorable="w14 w15 w16se w16cid w16 w16cex w16sdtdh w16du wp14">
   <w:tbl>
     <w:tblPr>
       <w:tblW w:w="5000" w:type="pct"/>
@@ -3054,7 +3192,7 @@
 </file>
 
 <file path=word/footnotes.xml><?xml version="1.0" encoding="utf-8"?>
-<w:footnotes xmlns:wpc="http://schemas.microsoft.com/office/word/2010/wordprocessingCanvas" xmlns:cx="http://schemas.microsoft.com/office/drawing/2014/chartex" xmlns:cx1="http://schemas.microsoft.com/office/drawing/2015/9/8/chartex" xmlns:cx2="http://schemas.microsoft.com/office/drawing/2015/10/21/chartex" xmlns:cx3="http://schemas.microsoft.com/office/drawing/2016/5/9/chartex" xmlns:cx4="http://schemas.microsoft.com/office/drawing/2016/5/10/chartex" xmlns:cx5="http://schemas.microsoft.com/office/drawing/2016/5/11/chartex" xmlns:cx6="http://schemas.microsoft.com/office/drawing/2016/5/12/chartex" xmlns:cx7="http://schemas.microsoft.com/office/drawing/2016/5/13/chartex" xmlns:cx8="http://schemas.microsoft.com/office/drawing/2016/5/14/chartex" xmlns:mc="http://schemas.openxmlformats.org/markup-compatibility/2006" xmlns:aink="http://schemas.microsoft.com/office/drawing/2016/ink" xmlns:am3d="http://schemas.microsoft.com/office/drawing/2017/model3d" xmlns:o="urn:schemas-microsoft-com:office:office" xmlns:r="http://schemas.openxmlformats.org/officeDocument/2006/relationships" xmlns:m="http://schemas.openxmlformats.org/officeDocument/2006/math" xmlns:v="urn:schemas-microsoft-com:vml" xmlns:wp14="http://schemas.microsoft.com/office/word/2010/wordprocessingDrawing" xmlns:wp="http://schemas.openxmlformats.org/drawingml/2006/wordprocessingDrawing" xmlns:w10="urn:schemas-microsoft-com:office:word" xmlns:w="http://schemas.openxmlformats.org/wordprocessingml/2006/main" xmlns:w14="http://schemas.microsoft.com/office/word/2010/wordml" xmlns:w15="http://schemas.microsoft.com/office/word/2012/wordml" xmlns:w16cex="http://schemas.microsoft.com/office/word/2018/wordml/cex" xmlns:w16cid="http://schemas.microsoft.com/office/word/2016/wordml/cid" xmlns:w16="http://schemas.microsoft.com/office/word/2018/wordml" xmlns:w16se="http://schemas.microsoft.com/office/word/2015/wordml/symex" xmlns:wpg="http://schemas.microsoft.com/office/word/2010/wordprocessingGroup" xmlns:wpi="http://schemas.microsoft.com/office/word/2010/wordprocessingInk" xmlns:wne="http://schemas.microsoft.com/office/word/2006/wordml" xmlns:wps="http://schemas.microsoft.com/office/word/2010/wordprocessingShape" mc:Ignorable="w14 w15 w16se w16cid w16 w16cex wp14">
+<w:footnotes xmlns:wpc="http://schemas.microsoft.com/office/word/2010/wordprocessingCanvas" xmlns:cx="http://schemas.microsoft.com/office/drawing/2014/chartex" xmlns:cx1="http://schemas.microsoft.com/office/drawing/2015/9/8/chartex" xmlns:cx2="http://schemas.microsoft.com/office/drawing/2015/10/21/chartex" xmlns:cx3="http://schemas.microsoft.com/office/drawing/2016/5/9/chartex" xmlns:cx4="http://schemas.microsoft.com/office/drawing/2016/5/10/chartex" xmlns:cx5="http://schemas.microsoft.com/office/drawing/2016/5/11/chartex" xmlns:cx6="http://schemas.microsoft.com/office/drawing/2016/5/12/chartex" xmlns:cx7="http://schemas.microsoft.com/office/drawing/2016/5/13/chartex" xmlns:cx8="http://schemas.microsoft.com/office/drawing/2016/5/14/chartex" xmlns:mc="http://schemas.openxmlformats.org/markup-compatibility/2006" xmlns:aink="http://schemas.microsoft.com/office/drawing/2016/ink" xmlns:am3d="http://schemas.microsoft.com/office/drawing/2017/model3d" xmlns:o="urn:schemas-microsoft-com:office:office" xmlns:oel="http://schemas.microsoft.com/office/2019/extlst" xmlns:r="http://schemas.openxmlformats.org/officeDocument/2006/relationships" xmlns:m="http://schemas.openxmlformats.org/officeDocument/2006/math" xmlns:v="urn:schemas-microsoft-com:vml" xmlns:wp14="http://schemas.microsoft.com/office/word/2010/wordprocessingDrawing" xmlns:wp="http://schemas.openxmlformats.org/drawingml/2006/wordprocessingDrawing" xmlns:w10="urn:schemas-microsoft-com:office:word" xmlns:w="http://schemas.openxmlformats.org/wordprocessingml/2006/main" xmlns:w14="http://schemas.microsoft.com/office/word/2010/wordml" xmlns:w15="http://schemas.microsoft.com/office/word/2012/wordml" xmlns:w16cex="http://schemas.microsoft.com/office/word/2018/wordml/cex" xmlns:w16cid="http://schemas.microsoft.com/office/word/2016/wordml/cid" xmlns:w16="http://schemas.microsoft.com/office/word/2018/wordml" xmlns:w16du="http://schemas.microsoft.com/office/word/2023/wordml/word16du" xmlns:w16sdtdh="http://schemas.microsoft.com/office/word/2020/wordml/sdtdatahash" xmlns:w16se="http://schemas.microsoft.com/office/word/2015/wordml/symex" xmlns:wpg="http://schemas.microsoft.com/office/word/2010/wordprocessingGroup" xmlns:wpi="http://schemas.microsoft.com/office/word/2010/wordprocessingInk" xmlns:wne="http://schemas.microsoft.com/office/word/2006/wordml" xmlns:wps="http://schemas.microsoft.com/office/word/2010/wordprocessingShape" mc:Ignorable="w14 w15 w16se w16cid w16 w16cex w16sdtdh w16du wp14">
   <w:footnote w:type="separator" w:id="-1">
     <w:p>
       <w:pPr>
@@ -3079,7 +3217,7 @@
 </file>
 
 <file path=word/header1.xml><?xml version="1.0" encoding="utf-8"?>
-<w:hdr xmlns:wpc="http://schemas.microsoft.com/office/word/2010/wordprocessingCanvas" xmlns:cx="http://schemas.microsoft.com/office/drawing/2014/chartex" xmlns:cx1="http://schemas.microsoft.com/office/drawing/2015/9/8/chartex" xmlns:cx2="http://schemas.microsoft.com/office/drawing/2015/10/21/chartex" xmlns:cx3="http://schemas.microsoft.com/office/drawing/2016/5/9/chartex" xmlns:cx4="http://schemas.microsoft.com/office/drawing/2016/5/10/chartex" xmlns:cx5="http://schemas.microsoft.com/office/drawing/2016/5/11/chartex" xmlns:cx6="http://schemas.microsoft.com/office/drawing/2016/5/12/chartex" xmlns:cx7="http://schemas.microsoft.com/office/drawing/2016/5/13/chartex" xmlns:cx8="http://schemas.microsoft.com/office/drawing/2016/5/14/chartex" xmlns:mc="http://schemas.openxmlformats.org/markup-compatibility/2006" xmlns:aink="http://schemas.microsoft.com/office/drawing/2016/ink" xmlns:am3d="http://schemas.microsoft.com/office/drawing/2017/model3d" xmlns:o="urn:schemas-microsoft-com:office:office" xmlns:r="http://schemas.openxmlformats.org/officeDocument/2006/relationships" xmlns:m="http://schemas.openxmlformats.org/officeDocument/2006/math" xmlns:v="urn:schemas-microsoft-com:vml" xmlns:wp14="http://schemas.microsoft.com/office/word/2010/wordprocessingDrawing" xmlns:wp="http://schemas.openxmlformats.org/drawingml/2006/wordprocessingDrawing" xmlns:w10="urn:schemas-microsoft-com:office:word" xmlns:w="http://schemas.openxmlformats.org/wordprocessingml/2006/main" xmlns:w14="http://schemas.microsoft.com/office/word/2010/wordml" xmlns:w15="http://schemas.microsoft.com/office/word/2012/wordml" xmlns:w16cex="http://schemas.microsoft.com/office/word/2018/wordml/cex" xmlns:w16cid="http://schemas.microsoft.com/office/word/2016/wordml/cid" xmlns:w16="http://schemas.microsoft.com/office/word/2018/wordml" xmlns:w16se="http://schemas.microsoft.com/office/word/2015/wordml/symex" xmlns:wpg="http://schemas.microsoft.com/office/word/2010/wordprocessingGroup" xmlns:wpi="http://schemas.microsoft.com/office/word/2010/wordprocessingInk" xmlns:wne="http://schemas.microsoft.com/office/word/2006/wordml" xmlns:wps="http://schemas.microsoft.com/office/word/2010/wordprocessingShape" mc:Ignorable="w14 w15 w16se w16cid w16 w16cex wp14">
+<w:hdr xmlns:wpc="http://schemas.microsoft.com/office/word/2010/wordprocessingCanvas" xmlns:cx="http://schemas.microsoft.com/office/drawing/2014/chartex" xmlns:cx1="http://schemas.microsoft.com/office/drawing/2015/9/8/chartex" xmlns:cx2="http://schemas.microsoft.com/office/drawing/2015/10/21/chartex" xmlns:cx3="http://schemas.microsoft.com/office/drawing/2016/5/9/chartex" xmlns:cx4="http://schemas.microsoft.com/office/drawing/2016/5/10/chartex" xmlns:cx5="http://schemas.microsoft.com/office/drawing/2016/5/11/chartex" xmlns:cx6="http://schemas.microsoft.com/office/drawing/2016/5/12/chartex" xmlns:cx7="http://schemas.microsoft.com/office/drawing/2016/5/13/chartex" xmlns:cx8="http://schemas.microsoft.com/office/drawing/2016/5/14/chartex" xmlns:mc="http://schemas.openxmlformats.org/markup-compatibility/2006" xmlns:aink="http://schemas.microsoft.com/office/drawing/2016/ink" xmlns:am3d="http://schemas.microsoft.com/office/drawing/2017/model3d" xmlns:o="urn:schemas-microsoft-com:office:office" xmlns:oel="http://schemas.microsoft.com/office/2019/extlst" xmlns:r="http://schemas.openxmlformats.org/officeDocument/2006/relationships" xmlns:m="http://schemas.openxmlformats.org/officeDocument/2006/math" xmlns:v="urn:schemas-microsoft-com:vml" xmlns:wp14="http://schemas.microsoft.com/office/word/2010/wordprocessingDrawing" xmlns:wp="http://schemas.openxmlformats.org/drawingml/2006/wordprocessingDrawing" xmlns:w10="urn:schemas-microsoft-com:office:word" xmlns:w="http://schemas.openxmlformats.org/wordprocessingml/2006/main" xmlns:w14="http://schemas.microsoft.com/office/word/2010/wordml" xmlns:w15="http://schemas.microsoft.com/office/word/2012/wordml" xmlns:w16cex="http://schemas.microsoft.com/office/word/2018/wordml/cex" xmlns:w16cid="http://schemas.microsoft.com/office/word/2016/wordml/cid" xmlns:w16="http://schemas.microsoft.com/office/word/2018/wordml" xmlns:w16du="http://schemas.microsoft.com/office/word/2023/wordml/word16du" xmlns:w16sdtdh="http://schemas.microsoft.com/office/word/2020/wordml/sdtdatahash" xmlns:w16se="http://schemas.microsoft.com/office/word/2015/wordml/symex" xmlns:wpg="http://schemas.microsoft.com/office/word/2010/wordprocessingGroup" xmlns:wpi="http://schemas.microsoft.com/office/word/2010/wordprocessingInk" xmlns:wne="http://schemas.microsoft.com/office/word/2006/wordml" xmlns:wps="http://schemas.microsoft.com/office/word/2010/wordprocessingShape" mc:Ignorable="w14 w15 w16se w16cid w16 w16cex w16sdtdh w16du wp14">
   <w:tbl>
     <w:tblPr>
       <w:tblW w:w="0" w:type="auto"/>
@@ -3300,7 +3438,7 @@
 </file>
 
 <file path=word/numbering.xml><?xml version="1.0" encoding="utf-8"?>
-<w:numbering xmlns:wpc="http://schemas.microsoft.com/office/word/2010/wordprocessingCanvas" xmlns:cx="http://schemas.microsoft.com/office/drawing/2014/chartex" xmlns:cx1="http://schemas.microsoft.com/office/drawing/2015/9/8/chartex" xmlns:cx2="http://schemas.microsoft.com/office/drawing/2015/10/21/chartex" xmlns:cx3="http://schemas.microsoft.com/office/drawing/2016/5/9/chartex" xmlns:cx4="http://schemas.microsoft.com/office/drawing/2016/5/10/chartex" xmlns:cx5="http://schemas.microsoft.com/office/drawing/2016/5/11/chartex" xmlns:cx6="http://schemas.microsoft.com/office/drawing/2016/5/12/chartex" xmlns:cx7="http://schemas.microsoft.com/office/drawing/2016/5/13/chartex" xmlns:cx8="http://schemas.microsoft.com/office/drawing/2016/5/14/chartex" xmlns:mc="http://schemas.openxmlformats.org/markup-compatibility/2006" xmlns:aink="http://schemas.microsoft.com/office/drawing/2016/ink" xmlns:am3d="http://schemas.microsoft.com/office/drawing/2017/model3d" xmlns:o="urn:schemas-microsoft-com:office:office" xmlns:r="http://schemas.openxmlformats.org/officeDocument/2006/relationships" xmlns:m="http://schemas.openxmlformats.org/officeDocument/2006/math" xmlns:v="urn:schemas-microsoft-com:vml" xmlns:wp14="http://schemas.microsoft.com/office/word/2010/wordprocessingDrawing" xmlns:wp="http://schemas.openxmlformats.org/drawingml/2006/wordprocessingDrawing" xmlns:w10="urn:schemas-microsoft-com:office:word" xmlns:w="http://schemas.openxmlformats.org/wordprocessingml/2006/main" xmlns:w14="http://schemas.microsoft.com/office/word/2010/wordml" xmlns:w15="http://schemas.microsoft.com/office/word/2012/wordml" xmlns:w16cex="http://schemas.microsoft.com/office/word/2018/wordml/cex" xmlns:w16cid="http://schemas.microsoft.com/office/word/2016/wordml/cid" xmlns:w16="http://schemas.microsoft.com/office/word/2018/wordml" xmlns:w16se="http://schemas.microsoft.com/office/word/2015/wordml/symex" xmlns:wpg="http://schemas.microsoft.com/office/word/2010/wordprocessingGroup" xmlns:wpi="http://schemas.microsoft.com/office/word/2010/wordprocessingInk" xmlns:wne="http://schemas.microsoft.com/office/word/2006/wordml" xmlns:wps="http://schemas.microsoft.com/office/word/2010/wordprocessingShape" mc:Ignorable="w14 w15 w16se w16cid w16 w16cex wp14">
+<w:numbering xmlns:wpc="http://schemas.microsoft.com/office/word/2010/wordprocessingCanvas" xmlns:cx="http://schemas.microsoft.com/office/drawing/2014/chartex" xmlns:cx1="http://schemas.microsoft.com/office/drawing/2015/9/8/chartex" xmlns:cx2="http://schemas.microsoft.com/office/drawing/2015/10/21/chartex" xmlns:cx3="http://schemas.microsoft.com/office/drawing/2016/5/9/chartex" xmlns:cx4="http://schemas.microsoft.com/office/drawing/2016/5/10/chartex" xmlns:cx5="http://schemas.microsoft.com/office/drawing/2016/5/11/chartex" xmlns:cx6="http://schemas.microsoft.com/office/drawing/2016/5/12/chartex" xmlns:cx7="http://schemas.microsoft.com/office/drawing/2016/5/13/chartex" xmlns:cx8="http://schemas.microsoft.com/office/drawing/2016/5/14/chartex" xmlns:mc="http://schemas.openxmlformats.org/markup-compatibility/2006" xmlns:aink="http://schemas.microsoft.com/office/drawing/2016/ink" xmlns:am3d="http://schemas.microsoft.com/office/drawing/2017/model3d" xmlns:o="urn:schemas-microsoft-com:office:office" xmlns:oel="http://schemas.microsoft.com/office/2019/extlst" xmlns:r="http://schemas.openxmlformats.org/officeDocument/2006/relationships" xmlns:m="http://schemas.openxmlformats.org/officeDocument/2006/math" xmlns:v="urn:schemas-microsoft-com:vml" xmlns:wp14="http://schemas.microsoft.com/office/word/2010/wordprocessingDrawing" xmlns:wp="http://schemas.openxmlformats.org/drawingml/2006/wordprocessingDrawing" xmlns:w10="urn:schemas-microsoft-com:office:word" xmlns:w="http://schemas.openxmlformats.org/wordprocessingml/2006/main" xmlns:w14="http://schemas.microsoft.com/office/word/2010/wordml" xmlns:w15="http://schemas.microsoft.com/office/word/2012/wordml" xmlns:w16cex="http://schemas.microsoft.com/office/word/2018/wordml/cex" xmlns:w16cid="http://schemas.microsoft.com/office/word/2016/wordml/cid" xmlns:w16="http://schemas.microsoft.com/office/word/2018/wordml" xmlns:w16du="http://schemas.microsoft.com/office/word/2023/wordml/word16du" xmlns:w16sdtdh="http://schemas.microsoft.com/office/word/2020/wordml/sdtdatahash" xmlns:w16se="http://schemas.microsoft.com/office/word/2015/wordml/symex" xmlns:wpg="http://schemas.microsoft.com/office/word/2010/wordprocessingGroup" xmlns:wpi="http://schemas.microsoft.com/office/word/2010/wordprocessingInk" xmlns:wne="http://schemas.microsoft.com/office/word/2006/wordml" xmlns:wps="http://schemas.microsoft.com/office/word/2010/wordprocessingShape" mc:Ignorable="w14 w15 w16se w16cid w16 w16cex w16sdtdh w16du wp14">
   <w:abstractNum w:abstractNumId="0" w15:restartNumberingAfterBreak="0">
     <w:nsid w:val="00770109"/>
     <w:multiLevelType w:val="hybridMultilevel"/>
@@ -4927,65 +5065,65 @@
       </w:pPr>
     </w:lvl>
   </w:abstractNum>
-  <w:num w:numId="1">
+  <w:num w:numId="1" w16cid:durableId="1503813974">
     <w:abstractNumId w:val="12"/>
   </w:num>
-  <w:num w:numId="2">
+  <w:num w:numId="2" w16cid:durableId="1590456662">
     <w:abstractNumId w:val="8"/>
   </w:num>
-  <w:num w:numId="3">
+  <w:num w:numId="3" w16cid:durableId="1121268705">
     <w:abstractNumId w:val="11"/>
   </w:num>
-  <w:num w:numId="4">
+  <w:num w:numId="4" w16cid:durableId="719013547">
     <w:abstractNumId w:val="9"/>
   </w:num>
-  <w:num w:numId="5">
+  <w:num w:numId="5" w16cid:durableId="1561164559">
     <w:abstractNumId w:val="14"/>
   </w:num>
-  <w:num w:numId="6">
+  <w:num w:numId="6" w16cid:durableId="1650014407">
     <w:abstractNumId w:val="4"/>
   </w:num>
-  <w:num w:numId="7">
+  <w:num w:numId="7" w16cid:durableId="318315771">
     <w:abstractNumId w:val="5"/>
   </w:num>
-  <w:num w:numId="8">
+  <w:num w:numId="8" w16cid:durableId="1775708240">
     <w:abstractNumId w:val="7"/>
   </w:num>
-  <w:num w:numId="9">
+  <w:num w:numId="9" w16cid:durableId="406609440">
     <w:abstractNumId w:val="13"/>
   </w:num>
-  <w:num w:numId="10">
+  <w:num w:numId="10" w16cid:durableId="966357551">
     <w:abstractNumId w:val="15"/>
   </w:num>
-  <w:num w:numId="11">
+  <w:num w:numId="11" w16cid:durableId="201290794">
     <w:abstractNumId w:val="10"/>
   </w:num>
-  <w:num w:numId="12">
+  <w:num w:numId="12" w16cid:durableId="375589432">
     <w:abstractNumId w:val="3"/>
   </w:num>
-  <w:num w:numId="13">
+  <w:num w:numId="13" w16cid:durableId="861475806">
     <w:abstractNumId w:val="0"/>
   </w:num>
-  <w:num w:numId="14">
+  <w:num w:numId="14" w16cid:durableId="239952782">
     <w:abstractNumId w:val="6"/>
   </w:num>
-  <w:num w:numId="15">
+  <w:num w:numId="15" w16cid:durableId="1369990313">
     <w:abstractNumId w:val="2"/>
   </w:num>
-  <w:num w:numId="16">
+  <w:num w:numId="16" w16cid:durableId="53898722">
     <w:abstractNumId w:val="1"/>
   </w:num>
-  <w:num w:numId="17">
+  <w:num w:numId="17" w16cid:durableId="1408916758">
     <w:abstractNumId w:val="13"/>
   </w:num>
-  <w:num w:numId="18">
+  <w:num w:numId="18" w16cid:durableId="793065795">
     <w:abstractNumId w:val="13"/>
   </w:num>
 </w:numbering>
 </file>
 
 <file path=word/styles.xml><?xml version="1.0" encoding="utf-8"?>
-<w:styles xmlns:mc="http://schemas.openxmlformats.org/markup-compatibility/2006" xmlns:r="http://schemas.openxmlformats.org/officeDocument/2006/relationships" xmlns:w="http://schemas.openxmlformats.org/wordprocessingml/2006/main" xmlns:w14="http://schemas.microsoft.com/office/word/2010/wordml" xmlns:w15="http://schemas.microsoft.com/office/word/2012/wordml" xmlns:w16cex="http://schemas.microsoft.com/office/word/2018/wordml/cex" xmlns:w16cid="http://schemas.microsoft.com/office/word/2016/wordml/cid" xmlns:w16="http://schemas.microsoft.com/office/word/2018/wordml" xmlns:w16se="http://schemas.microsoft.com/office/word/2015/wordml/symex" mc:Ignorable="w14 w15 w16se w16cid w16 w16cex">
+<w:styles xmlns:mc="http://schemas.openxmlformats.org/markup-compatibility/2006" xmlns:r="http://schemas.openxmlformats.org/officeDocument/2006/relationships" xmlns:w="http://schemas.openxmlformats.org/wordprocessingml/2006/main" xmlns:w14="http://schemas.microsoft.com/office/word/2010/wordml" xmlns:w15="http://schemas.microsoft.com/office/word/2012/wordml" xmlns:w16cex="http://schemas.microsoft.com/office/word/2018/wordml/cex" xmlns:w16cid="http://schemas.microsoft.com/office/word/2016/wordml/cid" xmlns:w16="http://schemas.microsoft.com/office/word/2018/wordml" xmlns:w16du="http://schemas.microsoft.com/office/word/2023/wordml/word16du" xmlns:w16sdtdh="http://schemas.microsoft.com/office/word/2020/wordml/sdtdatahash" xmlns:w16se="http://schemas.microsoft.com/office/word/2015/wordml/symex" mc:Ignorable="w14 w15 w16se w16cid w16 w16cex w16sdtdh w16du">
   <w:docDefaults>
     <w:rPrDefault>
       <w:rPr>

</xml_diff>

<commit_message>
Terminados todos los DCOs más correción de algunas ECUs
</commit_message>
<xml_diff>
--- a/Sistema/ECU01 Iniciar Sesion.docx
+++ b/Sistema/ECU01 Iniciar Sesion.docx
@@ -2055,7 +2055,6 @@
         </w:rPr>
         <w:t>“</w:t>
       </w:r>
-      <w:proofErr w:type="spellStart"/>
       <w:r>
         <w:rPr>
           <w:rFonts w:ascii="Arial" w:hAnsi="Arial" w:cs="Arial"/>
@@ -2065,7 +2064,6 @@
         </w:rPr>
         <w:t>Login</w:t>
       </w:r>
-      <w:proofErr w:type="spellEnd"/>
       <w:r>
         <w:rPr>
           <w:rFonts w:ascii="Arial" w:hAnsi="Arial" w:cs="Arial"/>
@@ -2223,10 +2221,27 @@
       <w:r>
         <w:rPr>
           <w:rFonts w:ascii="Arial" w:hAnsi="Arial" w:cs="Arial"/>
+          <w:bCs/>
+          <w:sz w:val="24"/>
+          <w:szCs w:val="24"/>
+        </w:rPr>
+        <w:t>“</w:t>
+      </w:r>
+      <w:r>
+        <w:rPr>
+          <w:rFonts w:ascii="Arial" w:hAnsi="Arial" w:cs="Arial"/>
           <w:sz w:val="24"/>
           <w:szCs w:val="24"/>
         </w:rPr>
         <w:t>Ingresar</w:t>
+      </w:r>
+      <w:r>
+        <w:rPr>
+          <w:rFonts w:ascii="Arial" w:hAnsi="Arial" w:cs="Arial"/>
+          <w:sz w:val="24"/>
+          <w:szCs w:val="24"/>
+        </w:rPr>
+        <w:t>” deshabilitado</w:t>
       </w:r>
       <w:r>
         <w:rPr>
@@ -2318,15 +2333,7 @@
           <w:sz w:val="24"/>
           <w:szCs w:val="24"/>
         </w:rPr>
-        <w:t xml:space="preserve">El Sistema </w:t>
-      </w:r>
-      <w:r>
-        <w:rPr>
-          <w:rFonts w:ascii="Arial" w:hAnsi="Arial" w:cs="Arial"/>
-          <w:sz w:val="24"/>
-          <w:szCs w:val="24"/>
-        </w:rPr>
-        <w:t>buscará al usuario según las credenciales.</w:t>
+        <w:t>El sistema habilita el botón “Ingresar”.</w:t>
       </w:r>
     </w:p>
     <w:p>
@@ -2354,7 +2361,7 @@
           <w:sz w:val="24"/>
           <w:szCs w:val="24"/>
         </w:rPr>
-        <w:t>El Sistema incluye el caso de uso “Buscar Usuario”</w:t>
+        <w:t>El usuario selecciona el botón “Ingresar”</w:t>
       </w:r>
     </w:p>
     <w:p>
@@ -2382,24 +2389,15 @@
           <w:sz w:val="24"/>
           <w:szCs w:val="24"/>
         </w:rPr>
-        <w:t>El Sistema valida los Datos ingresados (Usuario y contra</w:t>
-      </w:r>
-      <w:r>
-        <w:rPr>
-          <w:rFonts w:ascii="Arial" w:hAnsi="Arial" w:cs="Arial"/>
-          <w:sz w:val="24"/>
-          <w:szCs w:val="24"/>
-          <w:lang w:val="es-PE"/>
-        </w:rPr>
-        <w:t>seña</w:t>
-      </w:r>
-      <w:r>
-        <w:rPr>
-          <w:rFonts w:ascii="Arial" w:hAnsi="Arial" w:cs="Arial"/>
-          <w:sz w:val="24"/>
-          <w:szCs w:val="24"/>
-        </w:rPr>
-        <w:t>).</w:t>
+        <w:t xml:space="preserve">El Sistema </w:t>
+      </w:r>
+      <w:r>
+        <w:rPr>
+          <w:rFonts w:ascii="Arial" w:hAnsi="Arial" w:cs="Arial"/>
+          <w:sz w:val="24"/>
+          <w:szCs w:val="24"/>
+        </w:rPr>
+        <w:t>buscará al usuario según las credenciales.</w:t>
       </w:r>
     </w:p>
     <w:p>
@@ -2427,31 +2425,7 @@
           <w:sz w:val="24"/>
           <w:szCs w:val="24"/>
         </w:rPr>
-        <w:t xml:space="preserve">El </w:t>
-      </w:r>
-      <w:r>
-        <w:rPr>
-          <w:rFonts w:ascii="Arial" w:hAnsi="Arial" w:cs="Arial"/>
-          <w:sz w:val="24"/>
-          <w:szCs w:val="24"/>
-        </w:rPr>
-        <w:t>Sistema verifica las credenciales</w:t>
-      </w:r>
-      <w:r>
-        <w:rPr>
-          <w:rFonts w:ascii="Arial" w:hAnsi="Arial" w:cs="Arial"/>
-          <w:sz w:val="24"/>
-          <w:szCs w:val="24"/>
-        </w:rPr>
-        <w:t xml:space="preserve"> (RN02)</w:t>
-      </w:r>
-      <w:r>
-        <w:rPr>
-          <w:rFonts w:ascii="Arial" w:hAnsi="Arial" w:cs="Arial"/>
-          <w:sz w:val="24"/>
-          <w:szCs w:val="24"/>
-        </w:rPr>
-        <w:t>.</w:t>
+        <w:t>El Sistema incluye el caso de uso “Buscar Usuario”</w:t>
       </w:r>
     </w:p>
     <w:p>
@@ -2479,15 +2453,31 @@
           <w:sz w:val="24"/>
           <w:szCs w:val="24"/>
         </w:rPr>
-        <w:t xml:space="preserve">El Sistema </w:t>
-      </w:r>
-      <w:r>
-        <w:rPr>
-          <w:rFonts w:ascii="Arial" w:hAnsi="Arial" w:cs="Arial"/>
-          <w:sz w:val="24"/>
-          <w:szCs w:val="24"/>
-        </w:rPr>
-        <w:t>permite al usuario el acceso al sistema.</w:t>
+        <w:t xml:space="preserve">El </w:t>
+      </w:r>
+      <w:r>
+        <w:rPr>
+          <w:rFonts w:ascii="Arial" w:hAnsi="Arial" w:cs="Arial"/>
+          <w:sz w:val="24"/>
+          <w:szCs w:val="24"/>
+        </w:rPr>
+        <w:t>Sistema verifica las credenciales</w:t>
+      </w:r>
+      <w:r>
+        <w:rPr>
+          <w:rFonts w:ascii="Arial" w:hAnsi="Arial" w:cs="Arial"/>
+          <w:sz w:val="24"/>
+          <w:szCs w:val="24"/>
+        </w:rPr>
+        <w:t xml:space="preserve"> (RN02)</w:t>
+      </w:r>
+      <w:r>
+        <w:rPr>
+          <w:rFonts w:ascii="Arial" w:hAnsi="Arial" w:cs="Arial"/>
+          <w:sz w:val="24"/>
+          <w:szCs w:val="24"/>
+        </w:rPr>
+        <w:t>.</w:t>
       </w:r>
     </w:p>
     <w:p>
@@ -2515,6 +2505,42 @@
           <w:sz w:val="24"/>
           <w:szCs w:val="24"/>
         </w:rPr>
+        <w:t xml:space="preserve">El Sistema </w:t>
+      </w:r>
+      <w:r>
+        <w:rPr>
+          <w:rFonts w:ascii="Arial" w:hAnsi="Arial" w:cs="Arial"/>
+          <w:sz w:val="24"/>
+          <w:szCs w:val="24"/>
+        </w:rPr>
+        <w:t>permite al usuario el acceso al sistema.</w:t>
+      </w:r>
+    </w:p>
+    <w:p>
+      <w:pPr>
+        <w:pStyle w:val="Prrafodelista"/>
+        <w:numPr>
+          <w:ilvl w:val="0"/>
+          <w:numId w:val="4"/>
+        </w:numPr>
+        <w:autoSpaceDE w:val="0"/>
+        <w:autoSpaceDN w:val="0"/>
+        <w:adjustRightInd w:val="0"/>
+        <w:spacing w:before="120" w:after="0" w:line="240" w:lineRule="auto"/>
+        <w:ind w:left="1276" w:hanging="425"/>
+        <w:jc w:val="both"/>
+        <w:rPr>
+          <w:rFonts w:ascii="Arial" w:hAnsi="Arial" w:cs="Arial"/>
+          <w:sz w:val="24"/>
+          <w:szCs w:val="24"/>
+        </w:rPr>
+      </w:pPr>
+      <w:r>
+        <w:rPr>
+          <w:rFonts w:ascii="Arial" w:hAnsi="Arial" w:cs="Arial"/>
+          <w:sz w:val="24"/>
+          <w:szCs w:val="24"/>
+        </w:rPr>
         <w:t>El caso de uso finaliza.</w:t>
       </w:r>
     </w:p>
@@ -2641,7 +2667,16 @@
           <w:sz w:val="24"/>
           <w:szCs w:val="24"/>
         </w:rPr>
-        <w:t>informando en la misma interfaz que el usuario o contraseña es incorrecto.</w:t>
+        <w:t>informando en la misma interfaz que el usuario o contraseña es incorrecto</w:t>
+      </w:r>
+      <w:r>
+        <w:rPr>
+          <w:rFonts w:ascii="Arial" w:hAnsi="Arial" w:cs="Arial"/>
+          <w:bCs/>
+          <w:sz w:val="24"/>
+          <w:szCs w:val="24"/>
+        </w:rPr>
+        <w:t>; y continúa en el paso 3.</w:t>
       </w:r>
     </w:p>
     <w:p>
@@ -2933,7 +2968,7 @@
           <w:noProof/>
         </w:rPr>
         <w:drawing>
-          <wp:anchor distT="0" distB="0" distL="114300" distR="114300" simplePos="0" relativeHeight="251658240" behindDoc="0" locked="0" layoutInCell="1" allowOverlap="1" wp14:anchorId="0B222751" wp14:editId="222D0976">
+          <wp:anchor distT="0" distB="0" distL="114300" distR="114300" simplePos="0" relativeHeight="251658240" behindDoc="0" locked="0" layoutInCell="1" allowOverlap="1" wp14:anchorId="0B222751" wp14:editId="596C63CC">
             <wp:simplePos x="0" y="0"/>
             <wp:positionH relativeFrom="margin">
               <wp:posOffset>-474980</wp:posOffset>

</xml_diff>